<commit_message>
Section 2 – Basics And Core Concepts – DOM Interaction
Section 2 – Basics And Core Concepts – DOM Interaction
</commit_message>
<xml_diff>
--- a/Section 2 – Basics And Core Concepts – DOM Interaction/Section 2 – Basics And Core Concepts – DOM Interaction.docx
+++ b/Section 2 – Basics And Core Concepts – DOM Interaction/Section 2 – Basics And Core Concepts – DOM Interaction.docx
@@ -78,25 +78,7 @@
           <w:sz w:val="24"/>
           <w:szCs w:val="24"/>
         </w:rPr>
-        <w:t xml:space="preserve">Interpolation means {{ </w:t>
-      </w:r>
-      <w:proofErr w:type="spellStart"/>
-      <w:r>
-        <w:rPr>
-          <w:rFonts w:ascii="Times New Roman" w:hAnsi="Times New Roman" w:cs="Times New Roman"/>
-          <w:sz w:val="24"/>
-          <w:szCs w:val="24"/>
-        </w:rPr>
-        <w:t>courseGoal</w:t>
-      </w:r>
-      <w:proofErr w:type="spellEnd"/>
-      <w:r>
-        <w:rPr>
-          <w:rFonts w:ascii="Times New Roman" w:hAnsi="Times New Roman" w:cs="Times New Roman"/>
-          <w:sz w:val="24"/>
-          <w:szCs w:val="24"/>
-        </w:rPr>
-        <w:t xml:space="preserve"> }} in HTML file to print the return value from Vue. It also means you can reference properties, that are part of that object, return data, and then the value of the property will be output.</w:t>
+        <w:t>Interpolation means {{ courseGoal }} in HTML file to print the return value from Vue. It also means you can reference properties, that are part of that object, return data, and then the value of the property will be output.</w:t>
       </w:r>
     </w:p>
     <w:p>
@@ -175,43 +157,7 @@
           <w:sz w:val="24"/>
           <w:szCs w:val="24"/>
         </w:rPr>
-        <w:t xml:space="preserve">v-bind is used to dynamically set a value of an HTML element attribute, in this case of the ref attribute, such as </w:t>
-      </w:r>
-      <w:proofErr w:type="spellStart"/>
-      <w:r>
-        <w:rPr>
-          <w:rFonts w:ascii="Times New Roman" w:hAnsi="Times New Roman" w:cs="Times New Roman"/>
-          <w:sz w:val="24"/>
-          <w:szCs w:val="24"/>
-        </w:rPr>
-        <w:t>v-bind:href</w:t>
-      </w:r>
-      <w:proofErr w:type="spellEnd"/>
-      <w:r>
-        <w:rPr>
-          <w:rFonts w:ascii="Times New Roman" w:hAnsi="Times New Roman" w:cs="Times New Roman"/>
-          <w:sz w:val="24"/>
-          <w:szCs w:val="24"/>
-        </w:rPr>
-        <w:t xml:space="preserve"> = ”</w:t>
-      </w:r>
-      <w:proofErr w:type="spellStart"/>
-      <w:r>
-        <w:rPr>
-          <w:rFonts w:ascii="Times New Roman" w:hAnsi="Times New Roman" w:cs="Times New Roman"/>
-          <w:sz w:val="24"/>
-          <w:szCs w:val="24"/>
-        </w:rPr>
-        <w:t>vueLink</w:t>
-      </w:r>
-      <w:proofErr w:type="spellEnd"/>
-      <w:r>
-        <w:rPr>
-          <w:rFonts w:ascii="Times New Roman" w:hAnsi="Times New Roman" w:cs="Times New Roman"/>
-          <w:sz w:val="24"/>
-          <w:szCs w:val="24"/>
-        </w:rPr>
-        <w:t>”</w:t>
+        <w:t>v-bind is used to dynamically set a value of an HTML element attribute, in this case of the ref attribute, such as v-bind:href = ”vueLink”</w:t>
       </w:r>
       <w:r>
         <w:rPr>
@@ -482,29 +428,7 @@
           <w:szCs w:val="21"/>
           <w:lang w:eastAsia="zh-CN"/>
         </w:rPr>
-        <w:t>"</w:t>
-      </w:r>
-      <w:proofErr w:type="spellStart"/>
-      <w:r>
-        <w:rPr>
-          <w:rFonts w:ascii="Consolas" w:eastAsia="Times New Roman" w:hAnsi="Consolas" w:cs="Times New Roman"/>
-          <w:color w:val="CE9178"/>
-          <w:sz w:val="21"/>
-          <w:szCs w:val="21"/>
-          <w:lang w:eastAsia="zh-CN"/>
-        </w:rPr>
-        <w:t>enteredValue</w:t>
-      </w:r>
-      <w:proofErr w:type="spellEnd"/>
-      <w:r>
-        <w:rPr>
-          <w:rFonts w:ascii="Consolas" w:eastAsia="Times New Roman" w:hAnsi="Consolas" w:cs="Times New Roman"/>
-          <w:color w:val="CE9178"/>
-          <w:sz w:val="21"/>
-          <w:szCs w:val="21"/>
-          <w:lang w:eastAsia="zh-CN"/>
-        </w:rPr>
-        <w:t>"</w:t>
+        <w:t>"enteredValue"</w:t>
       </w:r>
       <w:r>
         <w:rPr>
@@ -544,43 +468,7 @@
           <w:sz w:val="24"/>
           <w:szCs w:val="24"/>
         </w:rPr>
-        <w:t>v-model is used to print the return value (</w:t>
-      </w:r>
-      <w:proofErr w:type="spellStart"/>
-      <w:r>
-        <w:rPr>
-          <w:rFonts w:ascii="Times New Roman" w:hAnsi="Times New Roman" w:cs="Times New Roman"/>
-          <w:sz w:val="24"/>
-          <w:szCs w:val="24"/>
-        </w:rPr>
-        <w:t>enteredValue</w:t>
-      </w:r>
-      <w:proofErr w:type="spellEnd"/>
-      <w:r>
-        <w:rPr>
-          <w:rFonts w:ascii="Times New Roman" w:hAnsi="Times New Roman" w:cs="Times New Roman"/>
-          <w:sz w:val="24"/>
-          <w:szCs w:val="24"/>
-        </w:rPr>
-        <w:t>) or get the input value (</w:t>
-      </w:r>
-      <w:proofErr w:type="spellStart"/>
-      <w:r>
-        <w:rPr>
-          <w:rFonts w:ascii="Times New Roman" w:hAnsi="Times New Roman" w:cs="Times New Roman"/>
-          <w:sz w:val="24"/>
-          <w:szCs w:val="24"/>
-        </w:rPr>
-        <w:t>enteredValue</w:t>
-      </w:r>
-      <w:proofErr w:type="spellEnd"/>
-      <w:r>
-        <w:rPr>
-          <w:rFonts w:ascii="Times New Roman" w:hAnsi="Times New Roman" w:cs="Times New Roman"/>
-          <w:sz w:val="24"/>
-          <w:szCs w:val="24"/>
-        </w:rPr>
-        <w:t>)</w:t>
+        <w:t>v-model is used to print the return value (enteredValue) or get the input value (enteredValue)</w:t>
       </w:r>
     </w:p>
     <w:p>
@@ -686,7 +574,6 @@
         </w:rPr>
         <w:t> </w:t>
       </w:r>
-      <w:proofErr w:type="spellStart"/>
       <w:r>
         <w:rPr>
           <w:rFonts w:ascii="Consolas" w:eastAsia="Times New Roman" w:hAnsi="Consolas" w:cs="Times New Roman"/>
@@ -697,7 +584,6 @@
         </w:rPr>
         <w:t>v-bind:value</w:t>
       </w:r>
-      <w:proofErr w:type="spellEnd"/>
       <w:r>
         <w:rPr>
           <w:rFonts w:ascii="Consolas" w:eastAsia="Times New Roman" w:hAnsi="Consolas" w:cs="Times New Roman"/>
@@ -750,23 +636,13 @@
           <w:szCs w:val="24"/>
         </w:rPr>
       </w:pPr>
-      <w:proofErr w:type="spellStart"/>
-      <w:r>
-        <w:rPr>
-          <w:rFonts w:ascii="Times New Roman" w:hAnsi="Times New Roman" w:cs="Times New Roman"/>
-          <w:sz w:val="24"/>
-          <w:szCs w:val="24"/>
-        </w:rPr>
-        <w:t>v-bind:value</w:t>
-      </w:r>
-      <w:proofErr w:type="spellEnd"/>
-      <w:r>
-        <w:rPr>
-          <w:rFonts w:ascii="Times New Roman" w:hAnsi="Times New Roman" w:cs="Times New Roman"/>
-          <w:sz w:val="24"/>
-          <w:szCs w:val="24"/>
-        </w:rPr>
-        <w:t>=”name” is used to print return value from variable name</w:t>
+      <w:r>
+        <w:rPr>
+          <w:rFonts w:ascii="Times New Roman" w:hAnsi="Times New Roman" w:cs="Times New Roman"/>
+          <w:sz w:val="24"/>
+          <w:szCs w:val="24"/>
+        </w:rPr>
+        <w:t>v-bind:value=”name” is used to print return value from variable name</w:t>
       </w:r>
       <w:r>
         <w:rPr>
@@ -775,6 +651,14 @@
           <w:szCs w:val="24"/>
         </w:rPr>
         <w:t>, the result is same when using v-model</w:t>
+      </w:r>
+      <w:r>
+        <w:rPr>
+          <w:rFonts w:ascii="Times New Roman" w:hAnsi="Times New Roman" w:cs="Times New Roman"/>
+          <w:sz w:val="24"/>
+          <w:szCs w:val="24"/>
+        </w:rPr>
+        <w:t>.</w:t>
       </w:r>
     </w:p>
     <w:p>
@@ -793,41 +677,13 @@
           <w:szCs w:val="24"/>
         </w:rPr>
       </w:pPr>
-      <w:proofErr w:type="spellStart"/>
-      <w:r>
-        <w:rPr>
-          <w:rFonts w:ascii="Times New Roman" w:hAnsi="Times New Roman" w:cs="Times New Roman"/>
-          <w:sz w:val="24"/>
-          <w:szCs w:val="24"/>
-        </w:rPr>
-        <w:t>v-</w:t>
-      </w:r>
-      <w:proofErr w:type="gramStart"/>
-      <w:r>
-        <w:rPr>
-          <w:rFonts w:ascii="Times New Roman" w:hAnsi="Times New Roman" w:cs="Times New Roman"/>
-          <w:sz w:val="24"/>
-          <w:szCs w:val="24"/>
-        </w:rPr>
-        <w:t>on:</w:t>
-      </w:r>
-      <w:proofErr w:type="gramEnd"/>
-      <w:r>
-        <w:rPr>
-          <w:rFonts w:ascii="Times New Roman" w:hAnsi="Times New Roman" w:cs="Times New Roman"/>
-          <w:sz w:val="24"/>
-          <w:szCs w:val="24"/>
-        </w:rPr>
-        <w:t>click”addGoal</w:t>
-      </w:r>
-      <w:proofErr w:type="spellEnd"/>
-      <w:r>
-        <w:rPr>
-          <w:rFonts w:ascii="Times New Roman" w:hAnsi="Times New Roman" w:cs="Times New Roman"/>
-          <w:sz w:val="24"/>
-          <w:szCs w:val="24"/>
-        </w:rPr>
-        <w:t>”</w:t>
+      <w:r>
+        <w:rPr>
+          <w:rFonts w:ascii="Times New Roman" w:hAnsi="Times New Roman" w:cs="Times New Roman"/>
+          <w:sz w:val="24"/>
+          <w:szCs w:val="24"/>
+        </w:rPr>
+        <w:t>v-on:click”addGoal”</w:t>
       </w:r>
     </w:p>
     <w:p>
@@ -873,7 +729,6 @@
         </w:rPr>
         <w:t> </w:t>
       </w:r>
-      <w:proofErr w:type="spellStart"/>
       <w:r>
         <w:rPr>
           <w:rFonts w:ascii="Consolas" w:eastAsia="Times New Roman" w:hAnsi="Consolas" w:cs="Times New Roman"/>
@@ -882,31 +737,8 @@
           <w:szCs w:val="21"/>
           <w:lang w:eastAsia="zh-CN"/>
         </w:rPr>
-        <w:t>v-</w:t>
-      </w:r>
-      <w:proofErr w:type="gramStart"/>
-      <w:r>
-        <w:rPr>
-          <w:rFonts w:ascii="Consolas" w:eastAsia="Times New Roman" w:hAnsi="Consolas" w:cs="Times New Roman"/>
-          <w:color w:val="9CDCFE"/>
-          <w:sz w:val="21"/>
-          <w:szCs w:val="21"/>
-          <w:lang w:eastAsia="zh-CN"/>
-        </w:rPr>
-        <w:t>on:</w:t>
-      </w:r>
-      <w:proofErr w:type="gramEnd"/>
-      <w:r>
-        <w:rPr>
-          <w:rFonts w:ascii="Consolas" w:eastAsia="Times New Roman" w:hAnsi="Consolas" w:cs="Times New Roman"/>
-          <w:color w:val="9CDCFE"/>
-          <w:sz w:val="21"/>
-          <w:szCs w:val="21"/>
-          <w:lang w:eastAsia="zh-CN"/>
-        </w:rPr>
-        <w:t>click</w:t>
-      </w:r>
-      <w:proofErr w:type="spellEnd"/>
+        <w:t>v-on:click</w:t>
+      </w:r>
       <w:r>
         <w:rPr>
           <w:rFonts w:ascii="Consolas" w:eastAsia="Times New Roman" w:hAnsi="Consolas" w:cs="Times New Roman"/>
@@ -925,29 +757,7 @@
           <w:szCs w:val="21"/>
           <w:lang w:eastAsia="zh-CN"/>
         </w:rPr>
-        <w:t>"</w:t>
-      </w:r>
-      <w:proofErr w:type="spellStart"/>
-      <w:r>
-        <w:rPr>
-          <w:rFonts w:ascii="Consolas" w:eastAsia="Times New Roman" w:hAnsi="Consolas" w:cs="Times New Roman"/>
-          <w:color w:val="CE9178"/>
-          <w:sz w:val="21"/>
-          <w:szCs w:val="21"/>
-          <w:lang w:eastAsia="zh-CN"/>
-        </w:rPr>
-        <w:t>addGoal</w:t>
-      </w:r>
-      <w:proofErr w:type="spellEnd"/>
-      <w:r>
-        <w:rPr>
-          <w:rFonts w:ascii="Consolas" w:eastAsia="Times New Roman" w:hAnsi="Consolas" w:cs="Times New Roman"/>
-          <w:color w:val="CE9178"/>
-          <w:sz w:val="21"/>
-          <w:szCs w:val="21"/>
-          <w:lang w:eastAsia="zh-CN"/>
-        </w:rPr>
-        <w:t>"</w:t>
+        <w:t>"addGoal"</w:t>
       </w:r>
       <w:r>
         <w:rPr>
@@ -1011,70 +821,14 @@
           <w:szCs w:val="24"/>
         </w:rPr>
       </w:pPr>
-      <w:proofErr w:type="spellStart"/>
-      <w:r>
-        <w:rPr>
-          <w:rFonts w:ascii="Times New Roman" w:hAnsi="Times New Roman" w:cs="Times New Roman"/>
-          <w:sz w:val="24"/>
-          <w:szCs w:val="24"/>
-        </w:rPr>
-        <w:t>v-</w:t>
-      </w:r>
-      <w:proofErr w:type="gramStart"/>
-      <w:r>
-        <w:rPr>
-          <w:rFonts w:ascii="Times New Roman" w:hAnsi="Times New Roman" w:cs="Times New Roman"/>
-          <w:sz w:val="24"/>
-          <w:szCs w:val="24"/>
-        </w:rPr>
-        <w:t>on:</w:t>
-      </w:r>
-      <w:proofErr w:type="gramEnd"/>
-      <w:r>
-        <w:rPr>
-          <w:rFonts w:ascii="Times New Roman" w:hAnsi="Times New Roman" w:cs="Times New Roman"/>
-          <w:sz w:val="24"/>
-          <w:szCs w:val="24"/>
-        </w:rPr>
-        <w:t>click”addGoal</w:t>
-      </w:r>
-      <w:proofErr w:type="spellEnd"/>
-      <w:r>
-        <w:rPr>
-          <w:rFonts w:ascii="Times New Roman" w:hAnsi="Times New Roman" w:cs="Times New Roman"/>
-          <w:sz w:val="24"/>
-          <w:szCs w:val="24"/>
-        </w:rPr>
-        <w:t xml:space="preserve">” is used to give event </w:t>
-      </w:r>
-      <w:proofErr w:type="spellStart"/>
-      <w:r>
-        <w:rPr>
-          <w:rFonts w:ascii="Times New Roman" w:hAnsi="Times New Roman" w:cs="Times New Roman"/>
-          <w:sz w:val="24"/>
-          <w:szCs w:val="24"/>
-        </w:rPr>
-        <w:t>onClick</w:t>
-      </w:r>
-      <w:proofErr w:type="spellEnd"/>
-      <w:r>
-        <w:rPr>
-          <w:rFonts w:ascii="Times New Roman" w:hAnsi="Times New Roman" w:cs="Times New Roman"/>
-          <w:sz w:val="24"/>
-          <w:szCs w:val="24"/>
-        </w:rPr>
-        <w:t xml:space="preserve"> name </w:t>
-      </w:r>
-      <w:proofErr w:type="spellStart"/>
-      <w:r>
-        <w:rPr>
-          <w:rFonts w:ascii="Times New Roman" w:hAnsi="Times New Roman" w:cs="Times New Roman"/>
-          <w:sz w:val="24"/>
-          <w:szCs w:val="24"/>
-        </w:rPr>
-        <w:t>addGoal</w:t>
-      </w:r>
-      <w:proofErr w:type="spellEnd"/>
+      <w:r>
+        <w:rPr>
+          <w:rFonts w:ascii="Times New Roman" w:hAnsi="Times New Roman" w:cs="Times New Roman"/>
+          <w:sz w:val="24"/>
+          <w:szCs w:val="24"/>
+        </w:rPr>
+        <w:t>v-on:click”addGoal” is used to give event onClick name addGoal</w:t>
+      </w:r>
     </w:p>
     <w:p>
       <w:pPr>
@@ -1293,7 +1047,6 @@
         </w:rPr>
         <w:t>&lt;</w:t>
       </w:r>
-      <w:proofErr w:type="spellStart"/>
       <w:r>
         <w:rPr>
           <w:rFonts w:ascii="Consolas" w:eastAsia="Times New Roman" w:hAnsi="Consolas" w:cs="Times New Roman"/>
@@ -1304,7 +1057,6 @@
         </w:rPr>
         <w:t>img</w:t>
       </w:r>
-      <w:proofErr w:type="spellEnd"/>
       <w:r>
         <w:rPr>
           <w:rFonts w:ascii="Consolas" w:eastAsia="Times New Roman" w:hAnsi="Consolas" w:cs="Times New Roman"/>
@@ -1315,7 +1067,6 @@
         </w:rPr>
         <w:t> </w:t>
       </w:r>
-      <w:proofErr w:type="spellStart"/>
       <w:r>
         <w:rPr>
           <w:rFonts w:ascii="Consolas" w:eastAsia="Times New Roman" w:hAnsi="Consolas" w:cs="Times New Roman"/>
@@ -1326,7 +1077,6 @@
         </w:rPr>
         <w:t>v-bind:src</w:t>
       </w:r>
-      <w:proofErr w:type="spellEnd"/>
       <w:r>
         <w:rPr>
           <w:rFonts w:ascii="Consolas" w:eastAsia="Times New Roman" w:hAnsi="Consolas" w:cs="Times New Roman"/>
@@ -1345,29 +1095,7 @@
           <w:szCs w:val="21"/>
           <w:lang w:eastAsia="zh-CN"/>
         </w:rPr>
-        <w:t>"</w:t>
-      </w:r>
-      <w:proofErr w:type="spellStart"/>
-      <w:r>
-        <w:rPr>
-          <w:rFonts w:ascii="Consolas" w:eastAsia="Times New Roman" w:hAnsi="Consolas" w:cs="Times New Roman"/>
-          <w:color w:val="CE9178"/>
-          <w:sz w:val="21"/>
-          <w:szCs w:val="21"/>
-          <w:lang w:eastAsia="zh-CN"/>
-        </w:rPr>
-        <w:t>imageLink</w:t>
-      </w:r>
-      <w:proofErr w:type="spellEnd"/>
-      <w:r>
-        <w:rPr>
-          <w:rFonts w:ascii="Consolas" w:eastAsia="Times New Roman" w:hAnsi="Consolas" w:cs="Times New Roman"/>
-          <w:color w:val="CE9178"/>
-          <w:sz w:val="21"/>
-          <w:szCs w:val="21"/>
-          <w:lang w:eastAsia="zh-CN"/>
-        </w:rPr>
-        <w:t>"</w:t>
+        <w:t>"imageLink"</w:t>
       </w:r>
       <w:r>
         <w:rPr>
@@ -1457,29 +1185,7 @@
           <w:szCs w:val="21"/>
           <w:lang w:eastAsia="zh-CN"/>
         </w:rPr>
-        <w:t>&lt;p v-html="</w:t>
-      </w:r>
-      <w:proofErr w:type="spellStart"/>
-      <w:r>
-        <w:rPr>
-          <w:rFonts w:ascii="Consolas" w:eastAsia="Times New Roman" w:hAnsi="Consolas" w:cs="Times New Roman"/>
-          <w:color w:val="6A9955"/>
-          <w:sz w:val="21"/>
-          <w:szCs w:val="21"/>
-          <w:lang w:eastAsia="zh-CN"/>
-        </w:rPr>
-        <w:t>outputGoal</w:t>
-      </w:r>
-      <w:proofErr w:type="spellEnd"/>
-      <w:r>
-        <w:rPr>
-          <w:rFonts w:ascii="Consolas" w:eastAsia="Times New Roman" w:hAnsi="Consolas" w:cs="Times New Roman"/>
-          <w:color w:val="6A9955"/>
-          <w:sz w:val="21"/>
-          <w:szCs w:val="21"/>
-          <w:lang w:eastAsia="zh-CN"/>
-        </w:rPr>
-        <w:t>()"&gt;&lt;/p&gt;</w:t>
+        <w:t>&lt;p v-html="outputGoal()"&gt;&lt;/p&gt;</w:t>
       </w:r>
     </w:p>
     <w:p>
@@ -1555,25 +1261,7 @@
           <w:sz w:val="24"/>
           <w:szCs w:val="24"/>
         </w:rPr>
-        <w:t xml:space="preserve">In Vue, we just declare where we you want to have </w:t>
-      </w:r>
-      <w:proofErr w:type="spellStart"/>
-      <w:r>
-        <w:rPr>
-          <w:rFonts w:ascii="Times New Roman" w:hAnsi="Times New Roman" w:cs="Times New Roman"/>
-          <w:sz w:val="24"/>
-          <w:szCs w:val="24"/>
-        </w:rPr>
-        <w:t>EventListeners</w:t>
-      </w:r>
-      <w:proofErr w:type="spellEnd"/>
-      <w:r>
-        <w:rPr>
-          <w:rFonts w:ascii="Times New Roman" w:hAnsi="Times New Roman" w:cs="Times New Roman"/>
-          <w:sz w:val="24"/>
-          <w:szCs w:val="24"/>
-        </w:rPr>
-        <w:t xml:space="preserve"> and where you want to output the values, and which values you should be aware of. Vue will manage those listeners, updating the counter behind the scenes (adding and reducing), detecting when the counter changes, and updating the parts of the real rendered page.</w:t>
+        <w:t>In Vue, we just declare where we you want to have EventListeners and where you want to output the values, and which values you should be aware of. Vue will manage those listeners, updating the counter behind the scenes (adding and reducing), detecting when the counter changes, and updating the parts of the real rendered page.</w:t>
       </w:r>
     </w:p>
     <w:p>
@@ -1637,69 +1325,15 @@
           <w:sz w:val="24"/>
           <w:szCs w:val="24"/>
         </w:rPr>
-        <w:t xml:space="preserve">Write </w:t>
-      </w:r>
-      <w:proofErr w:type="spellStart"/>
-      <w:r>
-        <w:rPr>
-          <w:rFonts w:ascii="Times New Roman" w:hAnsi="Times New Roman" w:cs="Times New Roman"/>
-          <w:sz w:val="24"/>
-          <w:szCs w:val="24"/>
-        </w:rPr>
-        <w:t>v-</w:t>
-      </w:r>
-      <w:proofErr w:type="gramStart"/>
-      <w:r>
-        <w:rPr>
-          <w:rFonts w:ascii="Times New Roman" w:hAnsi="Times New Roman" w:cs="Times New Roman"/>
-          <w:sz w:val="24"/>
-          <w:szCs w:val="24"/>
-        </w:rPr>
-        <w:t>on:</w:t>
-      </w:r>
-      <w:proofErr w:type="gramEnd"/>
-      <w:r>
-        <w:rPr>
-          <w:rFonts w:ascii="Times New Roman" w:hAnsi="Times New Roman" w:cs="Times New Roman"/>
-          <w:sz w:val="24"/>
-          <w:szCs w:val="24"/>
-        </w:rPr>
-        <w:t>click</w:t>
-      </w:r>
-      <w:proofErr w:type="spellEnd"/>
-      <w:r>
-        <w:rPr>
-          <w:rFonts w:ascii="Times New Roman" w:hAnsi="Times New Roman" w:cs="Times New Roman"/>
-          <w:sz w:val="24"/>
-          <w:szCs w:val="24"/>
-        </w:rPr>
-        <w:t>=”add”</w:t>
-      </w:r>
-      <w:r>
-        <w:rPr>
-          <w:rFonts w:ascii="Times New Roman" w:hAnsi="Times New Roman" w:cs="Times New Roman"/>
-          <w:sz w:val="24"/>
-          <w:szCs w:val="24"/>
-        </w:rPr>
-        <w:t xml:space="preserve"> or </w:t>
-      </w:r>
-      <w:proofErr w:type="spellStart"/>
-      <w:r>
-        <w:rPr>
-          <w:rFonts w:ascii="Times New Roman" w:hAnsi="Times New Roman" w:cs="Times New Roman"/>
-          <w:sz w:val="24"/>
-          <w:szCs w:val="24"/>
-        </w:rPr>
-        <w:t>v-on:click</w:t>
-      </w:r>
-      <w:proofErr w:type="spellEnd"/>
-      <w:r>
-        <w:rPr>
-          <w:rFonts w:ascii="Times New Roman" w:hAnsi="Times New Roman" w:cs="Times New Roman"/>
-          <w:sz w:val="24"/>
-          <w:szCs w:val="24"/>
-        </w:rPr>
-        <w:t>=”add()” for method will give same result.</w:t>
+        <w:t>Write v-on:click=”add”</w:t>
+      </w:r>
+      <w:r>
+        <w:rPr>
+          <w:rFonts w:ascii="Times New Roman" w:hAnsi="Times New Roman" w:cs="Times New Roman"/>
+          <w:sz w:val="24"/>
+          <w:szCs w:val="24"/>
+        </w:rPr>
+        <w:t xml:space="preserve"> or v-on:click=”add()” for method will give same result.</w:t>
       </w:r>
     </w:p>
     <w:p>
@@ -1745,7 +1379,6 @@
         </w:rPr>
         <w:t> </w:t>
       </w:r>
-      <w:proofErr w:type="spellStart"/>
       <w:r>
         <w:rPr>
           <w:rFonts w:ascii="Consolas" w:eastAsia="Times New Roman" w:hAnsi="Consolas" w:cs="Times New Roman"/>
@@ -1754,31 +1387,8 @@
           <w:szCs w:val="21"/>
           <w:lang w:eastAsia="zh-CN"/>
         </w:rPr>
-        <w:t>v-</w:t>
-      </w:r>
-      <w:proofErr w:type="gramStart"/>
-      <w:r>
-        <w:rPr>
-          <w:rFonts w:ascii="Consolas" w:eastAsia="Times New Roman" w:hAnsi="Consolas" w:cs="Times New Roman"/>
-          <w:color w:val="9CDCFE"/>
-          <w:sz w:val="21"/>
-          <w:szCs w:val="21"/>
-          <w:lang w:eastAsia="zh-CN"/>
-        </w:rPr>
-        <w:t>on:</w:t>
-      </w:r>
-      <w:proofErr w:type="gramEnd"/>
-      <w:r>
-        <w:rPr>
-          <w:rFonts w:ascii="Consolas" w:eastAsia="Times New Roman" w:hAnsi="Consolas" w:cs="Times New Roman"/>
-          <w:color w:val="9CDCFE"/>
-          <w:sz w:val="21"/>
-          <w:szCs w:val="21"/>
-          <w:lang w:eastAsia="zh-CN"/>
-        </w:rPr>
-        <w:t>click</w:t>
-      </w:r>
-      <w:proofErr w:type="spellEnd"/>
+        <w:t>v-on:click</w:t>
+      </w:r>
       <w:r>
         <w:rPr>
           <w:rFonts w:ascii="Consolas" w:eastAsia="Times New Roman" w:hAnsi="Consolas" w:cs="Times New Roman"/>
@@ -1893,7 +1503,6 @@
         </w:rPr>
         <w:t> </w:t>
       </w:r>
-      <w:proofErr w:type="spellStart"/>
       <w:r>
         <w:rPr>
           <w:rFonts w:ascii="Consolas" w:eastAsia="Times New Roman" w:hAnsi="Consolas" w:cs="Times New Roman"/>
@@ -1902,31 +1511,8 @@
           <w:szCs w:val="21"/>
           <w:lang w:eastAsia="zh-CN"/>
         </w:rPr>
-        <w:t>v-</w:t>
-      </w:r>
-      <w:proofErr w:type="gramStart"/>
-      <w:r>
-        <w:rPr>
-          <w:rFonts w:ascii="Consolas" w:eastAsia="Times New Roman" w:hAnsi="Consolas" w:cs="Times New Roman"/>
-          <w:color w:val="9CDCFE"/>
-          <w:sz w:val="21"/>
-          <w:szCs w:val="21"/>
-          <w:lang w:eastAsia="zh-CN"/>
-        </w:rPr>
-        <w:t>on:</w:t>
-      </w:r>
-      <w:proofErr w:type="gramEnd"/>
-      <w:r>
-        <w:rPr>
-          <w:rFonts w:ascii="Consolas" w:eastAsia="Times New Roman" w:hAnsi="Consolas" w:cs="Times New Roman"/>
-          <w:color w:val="9CDCFE"/>
-          <w:sz w:val="21"/>
-          <w:szCs w:val="21"/>
-          <w:lang w:eastAsia="zh-CN"/>
-        </w:rPr>
-        <w:t>click</w:t>
-      </w:r>
-      <w:proofErr w:type="spellEnd"/>
+        <w:t>v-on:click</w:t>
+      </w:r>
       <w:r>
         <w:rPr>
           <w:rFonts w:ascii="Consolas" w:eastAsia="Times New Roman" w:hAnsi="Consolas" w:cs="Times New Roman"/>
@@ -2211,7 +1797,6 @@
         </w:rPr>
         <w:t>      </w:t>
       </w:r>
-      <w:proofErr w:type="spellStart"/>
       <w:r>
         <w:rPr>
           <w:rFonts w:ascii="Consolas" w:eastAsia="Times New Roman" w:hAnsi="Consolas" w:cs="Times New Roman"/>
@@ -2242,7 +1827,6 @@
         </w:rPr>
         <w:t>counter</w:t>
       </w:r>
-      <w:proofErr w:type="spellEnd"/>
       <w:r>
         <w:rPr>
           <w:rFonts w:ascii="Consolas" w:eastAsia="Times New Roman" w:hAnsi="Consolas" w:cs="Times New Roman"/>
@@ -2253,7 +1837,6 @@
         </w:rPr>
         <w:t> += </w:t>
       </w:r>
-      <w:proofErr w:type="gramStart"/>
       <w:r>
         <w:rPr>
           <w:rFonts w:ascii="Consolas" w:eastAsia="Times New Roman" w:hAnsi="Consolas" w:cs="Times New Roman"/>
@@ -2274,7 +1857,6 @@
         </w:rPr>
         <w:t>;</w:t>
       </w:r>
-      <w:proofErr w:type="gramEnd"/>
     </w:p>
     <w:p>
       <w:pPr>
@@ -2387,7 +1969,6 @@
         </w:rPr>
         <w:t>      </w:t>
       </w:r>
-      <w:proofErr w:type="spellStart"/>
       <w:r>
         <w:rPr>
           <w:rFonts w:ascii="Consolas" w:eastAsia="Times New Roman" w:hAnsi="Consolas" w:cs="Times New Roman"/>
@@ -2418,7 +1999,6 @@
         </w:rPr>
         <w:t>counter</w:t>
       </w:r>
-      <w:proofErr w:type="spellEnd"/>
       <w:r>
         <w:rPr>
           <w:rFonts w:ascii="Consolas" w:eastAsia="Times New Roman" w:hAnsi="Consolas" w:cs="Times New Roman"/>
@@ -2429,7 +2009,6 @@
         </w:rPr>
         <w:t> -= </w:t>
       </w:r>
-      <w:proofErr w:type="gramStart"/>
       <w:r>
         <w:rPr>
           <w:rFonts w:ascii="Consolas" w:eastAsia="Times New Roman" w:hAnsi="Consolas" w:cs="Times New Roman"/>
@@ -2450,7 +2029,6 @@
         </w:rPr>
         <w:t>;</w:t>
       </w:r>
-      <w:proofErr w:type="gramEnd"/>
     </w:p>
     <w:p>
       <w:pPr>
@@ -2539,7 +2117,6 @@
         </w:rPr>
         <w:t> </w:t>
       </w:r>
-      <w:proofErr w:type="spellStart"/>
       <w:r>
         <w:rPr>
           <w:rFonts w:ascii="Consolas" w:eastAsia="Times New Roman" w:hAnsi="Consolas" w:cs="Times New Roman"/>
@@ -2548,31 +2125,8 @@
           <w:szCs w:val="21"/>
           <w:lang w:eastAsia="zh-CN"/>
         </w:rPr>
-        <w:t>v-</w:t>
-      </w:r>
-      <w:proofErr w:type="gramStart"/>
-      <w:r>
-        <w:rPr>
-          <w:rFonts w:ascii="Consolas" w:eastAsia="Times New Roman" w:hAnsi="Consolas" w:cs="Times New Roman"/>
-          <w:color w:val="9CDCFE"/>
-          <w:sz w:val="21"/>
-          <w:szCs w:val="21"/>
-          <w:lang w:eastAsia="zh-CN"/>
-        </w:rPr>
-        <w:t>on:</w:t>
-      </w:r>
-      <w:proofErr w:type="gramEnd"/>
-      <w:r>
-        <w:rPr>
-          <w:rFonts w:ascii="Consolas" w:eastAsia="Times New Roman" w:hAnsi="Consolas" w:cs="Times New Roman"/>
-          <w:color w:val="9CDCFE"/>
-          <w:sz w:val="21"/>
-          <w:szCs w:val="21"/>
-          <w:lang w:eastAsia="zh-CN"/>
-        </w:rPr>
-        <w:t>click</w:t>
-      </w:r>
-      <w:proofErr w:type="spellEnd"/>
+        <w:t>v-on:click</w:t>
+      </w:r>
       <w:r>
         <w:rPr>
           <w:rFonts w:ascii="Consolas" w:eastAsia="Times New Roman" w:hAnsi="Consolas" w:cs="Times New Roman"/>
@@ -2687,7 +2241,6 @@
         </w:rPr>
         <w:t> </w:t>
       </w:r>
-      <w:proofErr w:type="spellStart"/>
       <w:r>
         <w:rPr>
           <w:rFonts w:ascii="Consolas" w:eastAsia="Times New Roman" w:hAnsi="Consolas" w:cs="Times New Roman"/>
@@ -2696,31 +2249,8 @@
           <w:szCs w:val="21"/>
           <w:lang w:eastAsia="zh-CN"/>
         </w:rPr>
-        <w:t>v-</w:t>
-      </w:r>
-      <w:proofErr w:type="gramStart"/>
-      <w:r>
-        <w:rPr>
-          <w:rFonts w:ascii="Consolas" w:eastAsia="Times New Roman" w:hAnsi="Consolas" w:cs="Times New Roman"/>
-          <w:color w:val="9CDCFE"/>
-          <w:sz w:val="21"/>
-          <w:szCs w:val="21"/>
-          <w:lang w:eastAsia="zh-CN"/>
-        </w:rPr>
-        <w:t>on:</w:t>
-      </w:r>
-      <w:proofErr w:type="gramEnd"/>
-      <w:r>
-        <w:rPr>
-          <w:rFonts w:ascii="Consolas" w:eastAsia="Times New Roman" w:hAnsi="Consolas" w:cs="Times New Roman"/>
-          <w:color w:val="9CDCFE"/>
-          <w:sz w:val="21"/>
-          <w:szCs w:val="21"/>
-          <w:lang w:eastAsia="zh-CN"/>
-        </w:rPr>
-        <w:t>click</w:t>
-      </w:r>
-      <w:proofErr w:type="spellEnd"/>
+        <w:t>v-on:click</w:t>
+      </w:r>
       <w:r>
         <w:rPr>
           <w:rFonts w:ascii="Consolas" w:eastAsia="Times New Roman" w:hAnsi="Consolas" w:cs="Times New Roman"/>
@@ -2905,7 +2435,6 @@
         </w:rPr>
         <w:t>    </w:t>
       </w:r>
-      <w:proofErr w:type="spellStart"/>
       <w:r>
         <w:rPr>
           <w:rFonts w:ascii="Consolas" w:eastAsia="Times New Roman" w:hAnsi="Consolas" w:cs="Times New Roman"/>
@@ -2916,7 +2445,6 @@
         </w:rPr>
         <w:t>setName</w:t>
       </w:r>
-      <w:proofErr w:type="spellEnd"/>
       <w:r>
         <w:rPr>
           <w:rFonts w:ascii="Consolas" w:eastAsia="Times New Roman" w:hAnsi="Consolas" w:cs="Times New Roman"/>
@@ -2947,7 +2475,6 @@
         </w:rPr>
         <w:t>, </w:t>
       </w:r>
-      <w:proofErr w:type="spellStart"/>
       <w:r>
         <w:rPr>
           <w:rFonts w:ascii="Consolas" w:eastAsia="Times New Roman" w:hAnsi="Consolas" w:cs="Times New Roman"/>
@@ -2958,7 +2485,6 @@
         </w:rPr>
         <w:t>lastName</w:t>
       </w:r>
-      <w:proofErr w:type="spellEnd"/>
       <w:r>
         <w:rPr>
           <w:rFonts w:ascii="Consolas" w:eastAsia="Times New Roman" w:hAnsi="Consolas" w:cs="Times New Roman"/>
@@ -3033,7 +2559,6 @@
         </w:rPr>
         <w:t> = </w:t>
       </w:r>
-      <w:proofErr w:type="spellStart"/>
       <w:r>
         <w:rPr>
           <w:rFonts w:ascii="Consolas" w:eastAsia="Times New Roman" w:hAnsi="Consolas" w:cs="Times New Roman"/>
@@ -3084,7 +2609,6 @@
         </w:rPr>
         <w:t>value</w:t>
       </w:r>
-      <w:proofErr w:type="spellEnd"/>
       <w:r>
         <w:rPr>
           <w:rFonts w:ascii="Consolas" w:eastAsia="Times New Roman" w:hAnsi="Consolas" w:cs="Times New Roman"/>
@@ -3115,8 +2639,6 @@
         </w:rPr>
         <w:t> + </w:t>
       </w:r>
-      <w:proofErr w:type="spellStart"/>
-      <w:proofErr w:type="gramStart"/>
       <w:r>
         <w:rPr>
           <w:rFonts w:ascii="Consolas" w:eastAsia="Times New Roman" w:hAnsi="Consolas" w:cs="Times New Roman"/>
@@ -3127,7 +2649,6 @@
         </w:rPr>
         <w:t>lastName</w:t>
       </w:r>
-      <w:proofErr w:type="spellEnd"/>
       <w:r>
         <w:rPr>
           <w:rFonts w:ascii="Consolas" w:eastAsia="Times New Roman" w:hAnsi="Consolas" w:cs="Times New Roman"/>
@@ -3138,7 +2659,6 @@
         </w:rPr>
         <w:t>;</w:t>
       </w:r>
-      <w:proofErr w:type="gramEnd"/>
     </w:p>
     <w:p>
       <w:pPr>
@@ -3292,7 +2812,6 @@
         </w:rPr>
         <w:t> </w:t>
       </w:r>
-      <w:proofErr w:type="spellStart"/>
       <w:r>
         <w:rPr>
           <w:rFonts w:ascii="Consolas" w:eastAsia="Times New Roman" w:hAnsi="Consolas" w:cs="Times New Roman"/>
@@ -3301,31 +2820,8 @@
           <w:szCs w:val="21"/>
           <w:lang w:eastAsia="zh-CN"/>
         </w:rPr>
-        <w:t>v-</w:t>
-      </w:r>
-      <w:proofErr w:type="gramStart"/>
-      <w:r>
-        <w:rPr>
-          <w:rFonts w:ascii="Consolas" w:eastAsia="Times New Roman" w:hAnsi="Consolas" w:cs="Times New Roman"/>
-          <w:color w:val="9CDCFE"/>
-          <w:sz w:val="21"/>
-          <w:szCs w:val="21"/>
-          <w:lang w:eastAsia="zh-CN"/>
-        </w:rPr>
-        <w:t>on:</w:t>
-      </w:r>
-      <w:proofErr w:type="gramEnd"/>
-      <w:r>
-        <w:rPr>
-          <w:rFonts w:ascii="Consolas" w:eastAsia="Times New Roman" w:hAnsi="Consolas" w:cs="Times New Roman"/>
-          <w:color w:val="9CDCFE"/>
-          <w:sz w:val="21"/>
-          <w:szCs w:val="21"/>
-          <w:lang w:eastAsia="zh-CN"/>
-        </w:rPr>
-        <w:t>input</w:t>
-      </w:r>
-      <w:proofErr w:type="spellEnd"/>
+        <w:t>v-on:input</w:t>
+      </w:r>
       <w:r>
         <w:rPr>
           <w:rFonts w:ascii="Consolas" w:eastAsia="Times New Roman" w:hAnsi="Consolas" w:cs="Times New Roman"/>
@@ -3344,29 +2840,7 @@
           <w:szCs w:val="21"/>
           <w:lang w:eastAsia="zh-CN"/>
         </w:rPr>
-        <w:t>"</w:t>
-      </w:r>
-      <w:proofErr w:type="spellStart"/>
-      <w:r>
-        <w:rPr>
-          <w:rFonts w:ascii="Consolas" w:eastAsia="Times New Roman" w:hAnsi="Consolas" w:cs="Times New Roman"/>
-          <w:color w:val="CE9178"/>
-          <w:sz w:val="21"/>
-          <w:szCs w:val="21"/>
-          <w:lang w:eastAsia="zh-CN"/>
-        </w:rPr>
-        <w:t>setName</w:t>
-      </w:r>
-      <w:proofErr w:type="spellEnd"/>
-      <w:r>
-        <w:rPr>
-          <w:rFonts w:ascii="Consolas" w:eastAsia="Times New Roman" w:hAnsi="Consolas" w:cs="Times New Roman"/>
-          <w:color w:val="CE9178"/>
-          <w:sz w:val="21"/>
-          <w:szCs w:val="21"/>
-          <w:lang w:eastAsia="zh-CN"/>
-        </w:rPr>
-        <w:t>($event, 'Salim')"</w:t>
+        <w:t>"setName($event, 'Salim')"</w:t>
       </w:r>
       <w:r>
         <w:rPr>
@@ -3587,25 +3061,7 @@
           <w:sz w:val="24"/>
           <w:szCs w:val="24"/>
         </w:rPr>
-        <w:t xml:space="preserve">If we </w:t>
-      </w:r>
-      <w:proofErr w:type="gramStart"/>
-      <w:r>
-        <w:rPr>
-          <w:rFonts w:ascii="Times New Roman" w:hAnsi="Times New Roman" w:cs="Times New Roman"/>
-          <w:sz w:val="24"/>
-          <w:szCs w:val="24"/>
-        </w:rPr>
-        <w:t>don’t</w:t>
-      </w:r>
-      <w:proofErr w:type="gramEnd"/>
-      <w:r>
-        <w:rPr>
-          <w:rFonts w:ascii="Times New Roman" w:hAnsi="Times New Roman" w:cs="Times New Roman"/>
-          <w:sz w:val="24"/>
-          <w:szCs w:val="24"/>
-        </w:rPr>
-        <w:t xml:space="preserve"> want to submit the form</w:t>
+        <w:t>If we don’t want to submit the form</w:t>
       </w:r>
       <w:r>
         <w:rPr>
@@ -3681,7 +3137,6 @@
         </w:rPr>
         <w:t>    </w:t>
       </w:r>
-      <w:proofErr w:type="spellStart"/>
       <w:r>
         <w:rPr>
           <w:rFonts w:ascii="Consolas" w:eastAsia="Times New Roman" w:hAnsi="Consolas" w:cs="Times New Roman"/>
@@ -3692,7 +3147,6 @@
         </w:rPr>
         <w:t>submitForm</w:t>
       </w:r>
-      <w:proofErr w:type="spellEnd"/>
       <w:r>
         <w:rPr>
           <w:rFonts w:ascii="Consolas" w:eastAsia="Times New Roman" w:hAnsi="Consolas" w:cs="Times New Roman"/>
@@ -3747,7 +3201,6 @@
         </w:rPr>
         <w:t>      </w:t>
       </w:r>
-      <w:proofErr w:type="spellStart"/>
       <w:r>
         <w:rPr>
           <w:rFonts w:ascii="Consolas" w:eastAsia="Times New Roman" w:hAnsi="Consolas" w:cs="Times New Roman"/>
@@ -3778,29 +3231,16 @@
         </w:rPr>
         <w:t>preventDefault</w:t>
       </w:r>
-      <w:proofErr w:type="spellEnd"/>
-      <w:r>
-        <w:rPr>
-          <w:rFonts w:ascii="Consolas" w:eastAsia="Times New Roman" w:hAnsi="Consolas" w:cs="Times New Roman"/>
-          <w:color w:val="D4D4D4"/>
-          <w:sz w:val="21"/>
-          <w:szCs w:val="21"/>
-          <w:lang w:eastAsia="zh-CN"/>
-        </w:rPr>
-        <w:t>(</w:t>
-      </w:r>
-      <w:proofErr w:type="gramStart"/>
-      <w:r>
-        <w:rPr>
-          <w:rFonts w:ascii="Consolas" w:eastAsia="Times New Roman" w:hAnsi="Consolas" w:cs="Times New Roman"/>
-          <w:color w:val="D4D4D4"/>
-          <w:sz w:val="21"/>
-          <w:szCs w:val="21"/>
-          <w:lang w:eastAsia="zh-CN"/>
-        </w:rPr>
-        <w:t>);</w:t>
-      </w:r>
-      <w:proofErr w:type="gramEnd"/>
+      <w:r>
+        <w:rPr>
+          <w:rFonts w:ascii="Consolas" w:eastAsia="Times New Roman" w:hAnsi="Consolas" w:cs="Times New Roman"/>
+          <w:color w:val="D4D4D4"/>
+          <w:sz w:val="21"/>
+          <w:szCs w:val="21"/>
+          <w:lang w:eastAsia="zh-CN"/>
+        </w:rPr>
+        <w:t>();</w:t>
+      </w:r>
     </w:p>
     <w:p>
       <w:pPr>
@@ -3953,7 +3393,6 @@
         </w:rPr>
         <w:t> </w:t>
       </w:r>
-      <w:proofErr w:type="spellStart"/>
       <w:r>
         <w:rPr>
           <w:rFonts w:ascii="Consolas" w:eastAsia="Times New Roman" w:hAnsi="Consolas" w:cs="Times New Roman"/>
@@ -3962,31 +3401,8 @@
           <w:szCs w:val="21"/>
           <w:lang w:eastAsia="zh-CN"/>
         </w:rPr>
-        <w:t>v-</w:t>
-      </w:r>
-      <w:proofErr w:type="gramStart"/>
-      <w:r>
-        <w:rPr>
-          <w:rFonts w:ascii="Consolas" w:eastAsia="Times New Roman" w:hAnsi="Consolas" w:cs="Times New Roman"/>
-          <w:color w:val="9CDCFE"/>
-          <w:sz w:val="21"/>
-          <w:szCs w:val="21"/>
-          <w:lang w:eastAsia="zh-CN"/>
-        </w:rPr>
-        <w:t>on:</w:t>
-      </w:r>
-      <w:proofErr w:type="gramEnd"/>
-      <w:r>
-        <w:rPr>
-          <w:rFonts w:ascii="Consolas" w:eastAsia="Times New Roman" w:hAnsi="Consolas" w:cs="Times New Roman"/>
-          <w:color w:val="9CDCFE"/>
-          <w:sz w:val="21"/>
-          <w:szCs w:val="21"/>
-          <w:lang w:eastAsia="zh-CN"/>
-        </w:rPr>
-        <w:t>submit</w:t>
-      </w:r>
-      <w:proofErr w:type="spellEnd"/>
+        <w:t>v-on:submit</w:t>
+      </w:r>
       <w:r>
         <w:rPr>
           <w:rFonts w:ascii="Consolas" w:eastAsia="Times New Roman" w:hAnsi="Consolas" w:cs="Times New Roman"/>
@@ -4005,29 +3421,7 @@
           <w:szCs w:val="21"/>
           <w:lang w:eastAsia="zh-CN"/>
         </w:rPr>
-        <w:t>"</w:t>
-      </w:r>
-      <w:proofErr w:type="spellStart"/>
-      <w:r>
-        <w:rPr>
-          <w:rFonts w:ascii="Consolas" w:eastAsia="Times New Roman" w:hAnsi="Consolas" w:cs="Times New Roman"/>
-          <w:color w:val="CE9178"/>
-          <w:sz w:val="21"/>
-          <w:szCs w:val="21"/>
-          <w:lang w:eastAsia="zh-CN"/>
-        </w:rPr>
-        <w:t>submitForm</w:t>
-      </w:r>
-      <w:proofErr w:type="spellEnd"/>
-      <w:r>
-        <w:rPr>
-          <w:rFonts w:ascii="Consolas" w:eastAsia="Times New Roman" w:hAnsi="Consolas" w:cs="Times New Roman"/>
-          <w:color w:val="CE9178"/>
-          <w:sz w:val="21"/>
-          <w:szCs w:val="21"/>
-          <w:lang w:eastAsia="zh-CN"/>
-        </w:rPr>
-        <w:t>"</w:t>
+        <w:t>"submitForm"</w:t>
       </w:r>
       <w:r>
         <w:rPr>
@@ -4103,7 +3497,6 @@
         </w:rPr>
         <w:t> </w:t>
       </w:r>
-      <w:proofErr w:type="spellStart"/>
       <w:r>
         <w:rPr>
           <w:rFonts w:ascii="Consolas" w:eastAsia="Times New Roman" w:hAnsi="Consolas" w:cs="Times New Roman"/>
@@ -4112,31 +3505,8 @@
           <w:szCs w:val="21"/>
           <w:lang w:eastAsia="zh-CN"/>
         </w:rPr>
-        <w:t>v-</w:t>
-      </w:r>
-      <w:proofErr w:type="gramStart"/>
-      <w:r>
-        <w:rPr>
-          <w:rFonts w:ascii="Consolas" w:eastAsia="Times New Roman" w:hAnsi="Consolas" w:cs="Times New Roman"/>
-          <w:color w:val="9CDCFE"/>
-          <w:sz w:val="21"/>
-          <w:szCs w:val="21"/>
-          <w:lang w:eastAsia="zh-CN"/>
-        </w:rPr>
-        <w:t>on:</w:t>
-      </w:r>
-      <w:proofErr w:type="gramEnd"/>
-      <w:r>
-        <w:rPr>
-          <w:rFonts w:ascii="Consolas" w:eastAsia="Times New Roman" w:hAnsi="Consolas" w:cs="Times New Roman"/>
-          <w:color w:val="9CDCFE"/>
-          <w:sz w:val="21"/>
-          <w:szCs w:val="21"/>
-          <w:lang w:eastAsia="zh-CN"/>
-        </w:rPr>
-        <w:t>submit.prevent</w:t>
-      </w:r>
-      <w:proofErr w:type="spellEnd"/>
+        <w:t>v-on:submit.prevent</w:t>
+      </w:r>
       <w:r>
         <w:rPr>
           <w:rFonts w:ascii="Consolas" w:eastAsia="Times New Roman" w:hAnsi="Consolas" w:cs="Times New Roman"/>
@@ -4155,29 +3525,7 @@
           <w:szCs w:val="21"/>
           <w:lang w:eastAsia="zh-CN"/>
         </w:rPr>
-        <w:t>"</w:t>
-      </w:r>
-      <w:proofErr w:type="spellStart"/>
-      <w:r>
-        <w:rPr>
-          <w:rFonts w:ascii="Consolas" w:eastAsia="Times New Roman" w:hAnsi="Consolas" w:cs="Times New Roman"/>
-          <w:color w:val="CE9178"/>
-          <w:sz w:val="21"/>
-          <w:szCs w:val="21"/>
-          <w:lang w:eastAsia="zh-CN"/>
-        </w:rPr>
-        <w:t>submitForm</w:t>
-      </w:r>
-      <w:proofErr w:type="spellEnd"/>
-      <w:r>
-        <w:rPr>
-          <w:rFonts w:ascii="Consolas" w:eastAsia="Times New Roman" w:hAnsi="Consolas" w:cs="Times New Roman"/>
-          <w:color w:val="CE9178"/>
-          <w:sz w:val="21"/>
-          <w:szCs w:val="21"/>
-          <w:lang w:eastAsia="zh-CN"/>
-        </w:rPr>
-        <w:t>"</w:t>
+        <w:t>"submitForm"</w:t>
       </w:r>
       <w:r>
         <w:rPr>
@@ -4267,7 +3615,6 @@
         </w:rPr>
         <w:t>    </w:t>
       </w:r>
-      <w:proofErr w:type="spellStart"/>
       <w:r>
         <w:rPr>
           <w:rFonts w:ascii="Consolas" w:eastAsia="Times New Roman" w:hAnsi="Consolas" w:cs="Times New Roman"/>
@@ -4278,7 +3625,6 @@
         </w:rPr>
         <w:t>submitForm</w:t>
       </w:r>
-      <w:proofErr w:type="spellEnd"/>
       <w:r>
         <w:rPr>
           <w:rFonts w:ascii="Consolas" w:eastAsia="Times New Roman" w:hAnsi="Consolas" w:cs="Times New Roman"/>
@@ -4445,7 +3791,6 @@
         </w:rPr>
         <w:t> </w:t>
       </w:r>
-      <w:proofErr w:type="spellStart"/>
       <w:r>
         <w:rPr>
           <w:rFonts w:ascii="Consolas" w:eastAsia="Times New Roman" w:hAnsi="Consolas" w:cs="Times New Roman"/>
@@ -4454,31 +3799,8 @@
           <w:szCs w:val="21"/>
           <w:lang w:eastAsia="zh-CN"/>
         </w:rPr>
-        <w:t>v-</w:t>
-      </w:r>
-      <w:proofErr w:type="gramStart"/>
-      <w:r>
-        <w:rPr>
-          <w:rFonts w:ascii="Consolas" w:eastAsia="Times New Roman" w:hAnsi="Consolas" w:cs="Times New Roman"/>
-          <w:color w:val="9CDCFE"/>
-          <w:sz w:val="21"/>
-          <w:szCs w:val="21"/>
-          <w:lang w:eastAsia="zh-CN"/>
-        </w:rPr>
-        <w:t>on:</w:t>
-      </w:r>
-      <w:proofErr w:type="gramEnd"/>
-      <w:r>
-        <w:rPr>
-          <w:rFonts w:ascii="Consolas" w:eastAsia="Times New Roman" w:hAnsi="Consolas" w:cs="Times New Roman"/>
-          <w:color w:val="9CDCFE"/>
-          <w:sz w:val="21"/>
-          <w:szCs w:val="21"/>
-          <w:lang w:eastAsia="zh-CN"/>
-        </w:rPr>
-        <w:t>click.right</w:t>
-      </w:r>
-      <w:proofErr w:type="spellEnd"/>
+        <w:t>v-on:click.right</w:t>
+      </w:r>
       <w:r>
         <w:rPr>
           <w:rFonts w:ascii="Consolas" w:eastAsia="Times New Roman" w:hAnsi="Consolas" w:cs="Times New Roman"/>
@@ -4695,7 +4017,6 @@
         </w:rPr>
         <w:t>     </w:t>
       </w:r>
-      <w:proofErr w:type="spellStart"/>
       <w:r>
         <w:rPr>
           <w:rFonts w:ascii="Consolas" w:eastAsia="Times New Roman" w:hAnsi="Consolas" w:cs="Times New Roman"/>
@@ -4704,31 +4025,8 @@
           <w:szCs w:val="21"/>
           <w:lang w:eastAsia="zh-CN"/>
         </w:rPr>
-        <w:t>v-</w:t>
-      </w:r>
-      <w:proofErr w:type="gramStart"/>
-      <w:r>
-        <w:rPr>
-          <w:rFonts w:ascii="Consolas" w:eastAsia="Times New Roman" w:hAnsi="Consolas" w:cs="Times New Roman"/>
-          <w:color w:val="9CDCFE"/>
-          <w:sz w:val="21"/>
-          <w:szCs w:val="21"/>
-          <w:lang w:eastAsia="zh-CN"/>
-        </w:rPr>
-        <w:t>on:</w:t>
-      </w:r>
-      <w:proofErr w:type="gramEnd"/>
-      <w:r>
-        <w:rPr>
-          <w:rFonts w:ascii="Consolas" w:eastAsia="Times New Roman" w:hAnsi="Consolas" w:cs="Times New Roman"/>
-          <w:color w:val="9CDCFE"/>
-          <w:sz w:val="21"/>
-          <w:szCs w:val="21"/>
-          <w:lang w:eastAsia="zh-CN"/>
-        </w:rPr>
-        <w:t>input</w:t>
-      </w:r>
-      <w:proofErr w:type="spellEnd"/>
+        <w:t>v-on:input</w:t>
+      </w:r>
       <w:r>
         <w:rPr>
           <w:rFonts w:ascii="Consolas" w:eastAsia="Times New Roman" w:hAnsi="Consolas" w:cs="Times New Roman"/>
@@ -4747,29 +4045,7 @@
           <w:szCs w:val="21"/>
           <w:lang w:eastAsia="zh-CN"/>
         </w:rPr>
-        <w:t>"</w:t>
-      </w:r>
-      <w:proofErr w:type="spellStart"/>
-      <w:r>
-        <w:rPr>
-          <w:rFonts w:ascii="Consolas" w:eastAsia="Times New Roman" w:hAnsi="Consolas" w:cs="Times New Roman"/>
-          <w:color w:val="CE9178"/>
-          <w:sz w:val="21"/>
-          <w:szCs w:val="21"/>
-          <w:lang w:eastAsia="zh-CN"/>
-        </w:rPr>
-        <w:t>setName</w:t>
-      </w:r>
-      <w:proofErr w:type="spellEnd"/>
-      <w:r>
-        <w:rPr>
-          <w:rFonts w:ascii="Consolas" w:eastAsia="Times New Roman" w:hAnsi="Consolas" w:cs="Times New Roman"/>
-          <w:color w:val="CE9178"/>
-          <w:sz w:val="21"/>
-          <w:szCs w:val="21"/>
-          <w:lang w:eastAsia="zh-CN"/>
-        </w:rPr>
-        <w:t>($event, 'Salim')"</w:t>
+        <w:t>"setName($event, 'Salim')"</w:t>
       </w:r>
     </w:p>
     <w:p>
@@ -4795,7 +4071,6 @@
         </w:rPr>
         <w:t>     </w:t>
       </w:r>
-      <w:proofErr w:type="spellStart"/>
       <w:r>
         <w:rPr>
           <w:rFonts w:ascii="Consolas" w:eastAsia="Times New Roman" w:hAnsi="Consolas" w:cs="Times New Roman"/>
@@ -4806,7 +4081,6 @@
         </w:rPr>
         <w:t>v-on:keyup.enter</w:t>
       </w:r>
-      <w:proofErr w:type="spellEnd"/>
       <w:r>
         <w:rPr>
           <w:rFonts w:ascii="Consolas" w:eastAsia="Times New Roman" w:hAnsi="Consolas" w:cs="Times New Roman"/>
@@ -4825,29 +4099,7 @@
           <w:szCs w:val="21"/>
           <w:lang w:eastAsia="zh-CN"/>
         </w:rPr>
-        <w:t>"</w:t>
-      </w:r>
-      <w:proofErr w:type="spellStart"/>
-      <w:r>
-        <w:rPr>
-          <w:rFonts w:ascii="Consolas" w:eastAsia="Times New Roman" w:hAnsi="Consolas" w:cs="Times New Roman"/>
-          <w:color w:val="CE9178"/>
-          <w:sz w:val="21"/>
-          <w:szCs w:val="21"/>
-          <w:lang w:eastAsia="zh-CN"/>
-        </w:rPr>
-        <w:t>confirmInput</w:t>
-      </w:r>
-      <w:proofErr w:type="spellEnd"/>
-      <w:r>
-        <w:rPr>
-          <w:rFonts w:ascii="Consolas" w:eastAsia="Times New Roman" w:hAnsi="Consolas" w:cs="Times New Roman"/>
-          <w:color w:val="CE9178"/>
-          <w:sz w:val="21"/>
-          <w:szCs w:val="21"/>
-          <w:lang w:eastAsia="zh-CN"/>
-        </w:rPr>
-        <w:t>"</w:t>
+        <w:t>"confirmInput"</w:t>
       </w:r>
     </w:p>
     <w:p>
@@ -4961,7 +4213,6 @@
         </w:rPr>
         <w:t>    </w:t>
       </w:r>
-      <w:proofErr w:type="spellStart"/>
       <w:r>
         <w:rPr>
           <w:rFonts w:ascii="Consolas" w:eastAsia="Times New Roman" w:hAnsi="Consolas" w:cs="Times New Roman"/>
@@ -4972,7 +4223,6 @@
         </w:rPr>
         <w:t>confirmInput</w:t>
       </w:r>
-      <w:proofErr w:type="spellEnd"/>
       <w:r>
         <w:rPr>
           <w:rFonts w:ascii="Consolas" w:eastAsia="Times New Roman" w:hAnsi="Consolas" w:cs="Times New Roman"/>
@@ -5007,7 +4257,6 @@
         </w:rPr>
         <w:t>      </w:t>
       </w:r>
-      <w:proofErr w:type="spellStart"/>
       <w:r>
         <w:rPr>
           <w:rFonts w:ascii="Consolas" w:eastAsia="Times New Roman" w:hAnsi="Consolas" w:cs="Times New Roman"/>
@@ -5038,7 +4287,6 @@
         </w:rPr>
         <w:t>confirmedName</w:t>
       </w:r>
-      <w:proofErr w:type="spellEnd"/>
       <w:r>
         <w:rPr>
           <w:rFonts w:ascii="Consolas" w:eastAsia="Times New Roman" w:hAnsi="Consolas" w:cs="Times New Roman"/>
@@ -5049,7 +4297,6 @@
         </w:rPr>
         <w:t> = </w:t>
       </w:r>
-      <w:proofErr w:type="gramStart"/>
       <w:r>
         <w:rPr>
           <w:rFonts w:ascii="Consolas" w:eastAsia="Times New Roman" w:hAnsi="Consolas" w:cs="Times New Roman"/>
@@ -5090,7 +4337,6 @@
         </w:rPr>
         <w:t>;</w:t>
       </w:r>
-      <w:proofErr w:type="gramEnd"/>
     </w:p>
     <w:p>
       <w:pPr>
@@ -5165,25 +4411,7 @@
           <w:sz w:val="24"/>
           <w:szCs w:val="24"/>
         </w:rPr>
-        <w:t xml:space="preserve">v-once is used to print the return value only once and it will not </w:t>
-      </w:r>
-      <w:proofErr w:type="gramStart"/>
-      <w:r>
-        <w:rPr>
-          <w:rFonts w:ascii="Times New Roman" w:hAnsi="Times New Roman" w:cs="Times New Roman"/>
-          <w:sz w:val="24"/>
-          <w:szCs w:val="24"/>
-        </w:rPr>
-        <w:t>changed even</w:t>
-      </w:r>
-      <w:proofErr w:type="gramEnd"/>
-      <w:r>
-        <w:rPr>
-          <w:rFonts w:ascii="Times New Roman" w:hAnsi="Times New Roman" w:cs="Times New Roman"/>
-          <w:sz w:val="24"/>
-          <w:szCs w:val="24"/>
-        </w:rPr>
-        <w:t xml:space="preserve"> the value will be changed. The HTML code is like below.</w:t>
+        <w:t>v-once is used to print the return value only once and it will not changed even the value will be changed. The HTML code is like below.</w:t>
       </w:r>
     </w:p>
     <w:p>
@@ -5340,61 +4568,7 @@
           <w:sz w:val="24"/>
           <w:szCs w:val="24"/>
         </w:rPr>
-        <w:t xml:space="preserve">We may change </w:t>
-      </w:r>
-      <w:proofErr w:type="spellStart"/>
-      <w:r>
-        <w:rPr>
-          <w:rFonts w:ascii="Times New Roman" w:hAnsi="Times New Roman" w:cs="Times New Roman"/>
-          <w:sz w:val="24"/>
-          <w:szCs w:val="24"/>
-        </w:rPr>
-        <w:t>v-bind:value</w:t>
-      </w:r>
-      <w:proofErr w:type="spellEnd"/>
-      <w:r>
-        <w:rPr>
-          <w:rFonts w:ascii="Times New Roman" w:hAnsi="Times New Roman" w:cs="Times New Roman"/>
-          <w:sz w:val="24"/>
-          <w:szCs w:val="24"/>
-        </w:rPr>
-        <w:t xml:space="preserve"> + </w:t>
-      </w:r>
-      <w:proofErr w:type="spellStart"/>
-      <w:r>
-        <w:rPr>
-          <w:rFonts w:ascii="Times New Roman" w:hAnsi="Times New Roman" w:cs="Times New Roman"/>
-          <w:sz w:val="24"/>
-          <w:szCs w:val="24"/>
-        </w:rPr>
-        <w:t>v-</w:t>
-      </w:r>
-      <w:proofErr w:type="gramStart"/>
-      <w:r>
-        <w:rPr>
-          <w:rFonts w:ascii="Times New Roman" w:hAnsi="Times New Roman" w:cs="Times New Roman"/>
-          <w:sz w:val="24"/>
-          <w:szCs w:val="24"/>
-        </w:rPr>
-        <w:t>on:</w:t>
-      </w:r>
-      <w:proofErr w:type="gramEnd"/>
-      <w:r>
-        <w:rPr>
-          <w:rFonts w:ascii="Times New Roman" w:hAnsi="Times New Roman" w:cs="Times New Roman"/>
-          <w:sz w:val="24"/>
-          <w:szCs w:val="24"/>
-        </w:rPr>
-        <w:t>input</w:t>
-      </w:r>
-      <w:proofErr w:type="spellEnd"/>
-      <w:r>
-        <w:rPr>
-          <w:rFonts w:ascii="Times New Roman" w:hAnsi="Times New Roman" w:cs="Times New Roman"/>
-          <w:sz w:val="24"/>
-          <w:szCs w:val="24"/>
-        </w:rPr>
-        <w:t xml:space="preserve"> = v-model</w:t>
+        <w:t>We may change v-bind:value + v-on:input = v-model</w:t>
       </w:r>
     </w:p>
     <w:p>
@@ -5528,29 +4702,7 @@
           <w:szCs w:val="21"/>
           <w:lang w:eastAsia="zh-CN"/>
         </w:rPr>
-        <w:t>v-</w:t>
-      </w:r>
-      <w:proofErr w:type="gramStart"/>
-      <w:r>
-        <w:rPr>
-          <w:rFonts w:ascii="Consolas" w:eastAsia="Times New Roman" w:hAnsi="Consolas" w:cs="Times New Roman"/>
-          <w:color w:val="9CDCFE"/>
-          <w:sz w:val="21"/>
-          <w:szCs w:val="21"/>
-          <w:lang w:eastAsia="zh-CN"/>
-        </w:rPr>
-        <w:t>on:</w:t>
-      </w:r>
-      <w:proofErr w:type="gramEnd"/>
-      <w:r>
-        <w:rPr>
-          <w:rFonts w:ascii="Consolas" w:eastAsia="Times New Roman" w:hAnsi="Consolas" w:cs="Times New Roman"/>
-          <w:color w:val="9CDCFE"/>
-          <w:sz w:val="21"/>
-          <w:szCs w:val="21"/>
-          <w:lang w:eastAsia="zh-CN"/>
-        </w:rPr>
-        <w:t>input</w:t>
+        <w:t>v-on:input</w:t>
       </w:r>
       <w:r>
         <w:rPr>
@@ -5607,25 +4759,7 @@
           <w:sz w:val="24"/>
           <w:szCs w:val="24"/>
         </w:rPr>
-        <w:t xml:space="preserve"> Note: v-model is </w:t>
-      </w:r>
-      <w:proofErr w:type="gramStart"/>
-      <w:r>
-        <w:rPr>
-          <w:rFonts w:ascii="Times New Roman" w:hAnsi="Times New Roman" w:cs="Times New Roman"/>
-          <w:sz w:val="24"/>
-          <w:szCs w:val="24"/>
-        </w:rPr>
-        <w:t>two way</w:t>
-      </w:r>
-      <w:proofErr w:type="gramEnd"/>
-      <w:r>
-        <w:rPr>
-          <w:rFonts w:ascii="Times New Roman" w:hAnsi="Times New Roman" w:cs="Times New Roman"/>
-          <w:sz w:val="24"/>
-          <w:szCs w:val="24"/>
-        </w:rPr>
-        <w:t xml:space="preserve"> binding.</w:t>
+        <w:t xml:space="preserve"> Note: v-model is two way binding.</w:t>
       </w:r>
     </w:p>
     <w:p>
@@ -5841,7 +4975,6 @@
         </w:rPr>
         <w:t>    </w:t>
       </w:r>
-      <w:proofErr w:type="spellStart"/>
       <w:r>
         <w:rPr>
           <w:rFonts w:ascii="Consolas" w:eastAsia="Times New Roman" w:hAnsi="Consolas" w:cs="Times New Roman"/>
@@ -5852,7 +4985,6 @@
         </w:rPr>
         <w:t>outputFullname</w:t>
       </w:r>
-      <w:proofErr w:type="spellEnd"/>
       <w:r>
         <w:rPr>
           <w:rFonts w:ascii="Consolas" w:eastAsia="Times New Roman" w:hAnsi="Consolas" w:cs="Times New Roman"/>
@@ -6019,18 +5151,7 @@
           <w:szCs w:val="21"/>
           <w:lang w:eastAsia="zh-CN"/>
         </w:rPr>
-        <w:t>'</w:t>
-      </w:r>
-      <w:proofErr w:type="gramStart"/>
-      <w:r>
-        <w:rPr>
-          <w:rFonts w:ascii="Consolas" w:eastAsia="Times New Roman" w:hAnsi="Consolas" w:cs="Times New Roman"/>
-          <w:color w:val="CE9178"/>
-          <w:sz w:val="21"/>
-          <w:szCs w:val="21"/>
-          <w:lang w:eastAsia="zh-CN"/>
-        </w:rPr>
-        <w:t>'</w:t>
+        <w:t>''</w:t>
       </w:r>
       <w:r>
         <w:rPr>
@@ -6042,7 +5163,6 @@
         </w:rPr>
         <w:t>;</w:t>
       </w:r>
-      <w:proofErr w:type="gramEnd"/>
     </w:p>
     <w:p>
       <w:pPr>
@@ -6179,18 +5299,7 @@
           <w:szCs w:val="21"/>
           <w:lang w:eastAsia="zh-CN"/>
         </w:rPr>
-        <w:t>'Salim</w:t>
-      </w:r>
-      <w:proofErr w:type="gramStart"/>
-      <w:r>
-        <w:rPr>
-          <w:rFonts w:ascii="Consolas" w:eastAsia="Times New Roman" w:hAnsi="Consolas" w:cs="Times New Roman"/>
-          <w:color w:val="CE9178"/>
-          <w:sz w:val="21"/>
-          <w:szCs w:val="21"/>
-          <w:lang w:eastAsia="zh-CN"/>
-        </w:rPr>
-        <w:t>'</w:t>
+        <w:t>'Salim'</w:t>
       </w:r>
       <w:r>
         <w:rPr>
@@ -6202,7 +5311,6 @@
         </w:rPr>
         <w:t>;</w:t>
       </w:r>
-      <w:proofErr w:type="gramEnd"/>
     </w:p>
     <w:p>
       <w:pPr>
@@ -6353,7 +5461,6 @@
         </w:rPr>
         <w:t>    </w:t>
       </w:r>
-      <w:proofErr w:type="spellStart"/>
       <w:r>
         <w:rPr>
           <w:rFonts w:ascii="Consolas" w:eastAsia="Times New Roman" w:hAnsi="Consolas" w:cs="Times New Roman"/>
@@ -6364,7 +5471,6 @@
         </w:rPr>
         <w:t>fullname</w:t>
       </w:r>
-      <w:proofErr w:type="spellEnd"/>
       <w:r>
         <w:rPr>
           <w:rFonts w:ascii="Consolas" w:eastAsia="Times New Roman" w:hAnsi="Consolas" w:cs="Times New Roman"/>
@@ -6531,18 +5637,7 @@
           <w:szCs w:val="21"/>
           <w:lang w:eastAsia="zh-CN"/>
         </w:rPr>
-        <w:t>'</w:t>
-      </w:r>
-      <w:proofErr w:type="gramStart"/>
-      <w:r>
-        <w:rPr>
-          <w:rFonts w:ascii="Consolas" w:eastAsia="Times New Roman" w:hAnsi="Consolas" w:cs="Times New Roman"/>
-          <w:color w:val="CE9178"/>
-          <w:sz w:val="21"/>
-          <w:szCs w:val="21"/>
-          <w:lang w:eastAsia="zh-CN"/>
-        </w:rPr>
-        <w:t>'</w:t>
+        <w:t>''</w:t>
       </w:r>
       <w:r>
         <w:rPr>
@@ -6554,7 +5649,6 @@
         </w:rPr>
         <w:t>;</w:t>
       </w:r>
-      <w:proofErr w:type="gramEnd"/>
     </w:p>
     <w:p>
       <w:pPr>
@@ -6691,18 +5785,7 @@
           <w:szCs w:val="21"/>
           <w:lang w:eastAsia="zh-CN"/>
         </w:rPr>
-        <w:t>'Salim</w:t>
-      </w:r>
-      <w:proofErr w:type="gramStart"/>
-      <w:r>
-        <w:rPr>
-          <w:rFonts w:ascii="Consolas" w:eastAsia="Times New Roman" w:hAnsi="Consolas" w:cs="Times New Roman"/>
-          <w:color w:val="CE9178"/>
-          <w:sz w:val="21"/>
-          <w:szCs w:val="21"/>
-          <w:lang w:eastAsia="zh-CN"/>
-        </w:rPr>
-        <w:t>'</w:t>
+        <w:t>'Salim'</w:t>
       </w:r>
       <w:r>
         <w:rPr>
@@ -6714,7 +5797,6 @@
         </w:rPr>
         <w:t>;</w:t>
       </w:r>
-      <w:proofErr w:type="gramEnd"/>
     </w:p>
     <w:p>
       <w:pPr>
@@ -6836,29 +5918,7 @@
           <w:szCs w:val="21"/>
           <w:lang w:eastAsia="zh-CN"/>
         </w:rPr>
-        <w:t>Your Name: {{ </w:t>
-      </w:r>
-      <w:proofErr w:type="spellStart"/>
-      <w:r>
-        <w:rPr>
-          <w:rFonts w:ascii="Consolas" w:eastAsia="Times New Roman" w:hAnsi="Consolas" w:cs="Times New Roman"/>
-          <w:color w:val="D4D4D4"/>
-          <w:sz w:val="21"/>
-          <w:szCs w:val="21"/>
-          <w:lang w:eastAsia="zh-CN"/>
-        </w:rPr>
-        <w:t>fullname</w:t>
-      </w:r>
-      <w:proofErr w:type="spellEnd"/>
-      <w:r>
-        <w:rPr>
-          <w:rFonts w:ascii="Consolas" w:eastAsia="Times New Roman" w:hAnsi="Consolas" w:cs="Times New Roman"/>
-          <w:color w:val="D4D4D4"/>
-          <w:sz w:val="21"/>
-          <w:szCs w:val="21"/>
-          <w:lang w:eastAsia="zh-CN"/>
-        </w:rPr>
-        <w:t> }}</w:t>
+        <w:t>Your Name: {{ fullname }}</w:t>
       </w:r>
       <w:r>
         <w:rPr>
@@ -6985,25 +6045,7 @@
           <w:sz w:val="24"/>
           <w:szCs w:val="24"/>
         </w:rPr>
-        <w:t xml:space="preserve">Watcher will update or </w:t>
-      </w:r>
-      <w:proofErr w:type="spellStart"/>
-      <w:r>
-        <w:rPr>
-          <w:rFonts w:ascii="Times New Roman" w:hAnsi="Times New Roman" w:cs="Times New Roman"/>
-          <w:sz w:val="24"/>
-          <w:szCs w:val="24"/>
-        </w:rPr>
-        <w:t>reexecute</w:t>
-      </w:r>
-      <w:proofErr w:type="spellEnd"/>
-      <w:r>
-        <w:rPr>
-          <w:rFonts w:ascii="Times New Roman" w:hAnsi="Times New Roman" w:cs="Times New Roman"/>
-          <w:sz w:val="24"/>
-          <w:szCs w:val="24"/>
-        </w:rPr>
-        <w:t xml:space="preserve"> automatically every property name is changed. The code will be like below. Value means the last value of the property.</w:t>
+        <w:t>Watcher will update or reexecute automatically every property name is changed. The code will be like below. Value means the last value of the property.</w:t>
       </w:r>
     </w:p>
     <w:p>
@@ -7211,7 +6253,6 @@
         </w:rPr>
         <w:t>        </w:t>
       </w:r>
-      <w:proofErr w:type="spellStart"/>
       <w:r>
         <w:rPr>
           <w:rFonts w:ascii="Consolas" w:eastAsia="Times New Roman" w:hAnsi="Consolas" w:cs="Times New Roman"/>
@@ -7242,7 +6283,6 @@
         </w:rPr>
         <w:t>fullname</w:t>
       </w:r>
-      <w:proofErr w:type="spellEnd"/>
       <w:r>
         <w:rPr>
           <w:rFonts w:ascii="Consolas" w:eastAsia="Times New Roman" w:hAnsi="Consolas" w:cs="Times New Roman"/>
@@ -7261,18 +6301,7 @@
           <w:szCs w:val="21"/>
           <w:lang w:eastAsia="zh-CN"/>
         </w:rPr>
-        <w:t>'</w:t>
-      </w:r>
-      <w:proofErr w:type="gramStart"/>
-      <w:r>
-        <w:rPr>
-          <w:rFonts w:ascii="Consolas" w:eastAsia="Times New Roman" w:hAnsi="Consolas" w:cs="Times New Roman"/>
-          <w:color w:val="CE9178"/>
-          <w:sz w:val="21"/>
-          <w:szCs w:val="21"/>
-          <w:lang w:eastAsia="zh-CN"/>
-        </w:rPr>
-        <w:t>'</w:t>
+        <w:t>''</w:t>
       </w:r>
       <w:r>
         <w:rPr>
@@ -7284,7 +6313,6 @@
         </w:rPr>
         <w:t>;</w:t>
       </w:r>
-      <w:proofErr w:type="gramEnd"/>
     </w:p>
     <w:p>
       <w:pPr>
@@ -7353,7 +6381,6 @@
         </w:rPr>
         <w:t>        </w:t>
       </w:r>
-      <w:proofErr w:type="spellStart"/>
       <w:r>
         <w:rPr>
           <w:rFonts w:ascii="Consolas" w:eastAsia="Times New Roman" w:hAnsi="Consolas" w:cs="Times New Roman"/>
@@ -7384,7 +6411,6 @@
         </w:rPr>
         <w:t>fullname</w:t>
       </w:r>
-      <w:proofErr w:type="spellEnd"/>
       <w:r>
         <w:rPr>
           <w:rFonts w:ascii="Consolas" w:eastAsia="Times New Roman" w:hAnsi="Consolas" w:cs="Times New Roman"/>
@@ -7435,7 +6461,6 @@
         </w:rPr>
         <w:t> + </w:t>
       </w:r>
-      <w:proofErr w:type="spellStart"/>
       <w:r>
         <w:rPr>
           <w:rFonts w:ascii="Consolas" w:eastAsia="Times New Roman" w:hAnsi="Consolas" w:cs="Times New Roman"/>
@@ -7456,7 +6481,6 @@
         </w:rPr>
         <w:t>.</w:t>
       </w:r>
-      <w:proofErr w:type="gramStart"/>
       <w:r>
         <w:rPr>
           <w:rFonts w:ascii="Consolas" w:eastAsia="Times New Roman" w:hAnsi="Consolas" w:cs="Times New Roman"/>
@@ -7467,7 +6491,6 @@
         </w:rPr>
         <w:t>lastName</w:t>
       </w:r>
-      <w:proofErr w:type="spellEnd"/>
       <w:r>
         <w:rPr>
           <w:rFonts w:ascii="Consolas" w:eastAsia="Times New Roman" w:hAnsi="Consolas" w:cs="Times New Roman"/>
@@ -7478,7 +6501,6 @@
         </w:rPr>
         <w:t>;</w:t>
       </w:r>
-      <w:proofErr w:type="gramEnd"/>
     </w:p>
     <w:p>
       <w:pPr>
@@ -7551,7 +6573,6 @@
         </w:rPr>
         <w:t>    </w:t>
       </w:r>
-      <w:proofErr w:type="spellStart"/>
       <w:r>
         <w:rPr>
           <w:rFonts w:ascii="Consolas" w:eastAsia="Times New Roman" w:hAnsi="Consolas" w:cs="Times New Roman"/>
@@ -7562,7 +6583,6 @@
         </w:rPr>
         <w:t>lastName</w:t>
       </w:r>
-      <w:proofErr w:type="spellEnd"/>
       <w:r>
         <w:rPr>
           <w:rFonts w:ascii="Consolas" w:eastAsia="Times New Roman" w:hAnsi="Consolas" w:cs="Times New Roman"/>
@@ -7701,7 +6721,6 @@
         </w:rPr>
         <w:t>        </w:t>
       </w:r>
-      <w:proofErr w:type="spellStart"/>
       <w:r>
         <w:rPr>
           <w:rFonts w:ascii="Consolas" w:eastAsia="Times New Roman" w:hAnsi="Consolas" w:cs="Times New Roman"/>
@@ -7732,7 +6751,6 @@
         </w:rPr>
         <w:t>lastName</w:t>
       </w:r>
-      <w:proofErr w:type="spellEnd"/>
       <w:r>
         <w:rPr>
           <w:rFonts w:ascii="Consolas" w:eastAsia="Times New Roman" w:hAnsi="Consolas" w:cs="Times New Roman"/>
@@ -7751,18 +6769,7 @@
           <w:szCs w:val="21"/>
           <w:lang w:eastAsia="zh-CN"/>
         </w:rPr>
-        <w:t>'</w:t>
-      </w:r>
-      <w:proofErr w:type="gramStart"/>
-      <w:r>
-        <w:rPr>
-          <w:rFonts w:ascii="Consolas" w:eastAsia="Times New Roman" w:hAnsi="Consolas" w:cs="Times New Roman"/>
-          <w:color w:val="CE9178"/>
-          <w:sz w:val="21"/>
-          <w:szCs w:val="21"/>
-          <w:lang w:eastAsia="zh-CN"/>
-        </w:rPr>
-        <w:t>'</w:t>
+        <w:t>''</w:t>
       </w:r>
       <w:r>
         <w:rPr>
@@ -7774,7 +6781,6 @@
         </w:rPr>
         <w:t>;</w:t>
       </w:r>
-      <w:proofErr w:type="gramEnd"/>
     </w:p>
     <w:p>
       <w:pPr>
@@ -7843,7 +6849,6 @@
         </w:rPr>
         <w:t>        </w:t>
       </w:r>
-      <w:proofErr w:type="spellStart"/>
       <w:r>
         <w:rPr>
           <w:rFonts w:ascii="Consolas" w:eastAsia="Times New Roman" w:hAnsi="Consolas" w:cs="Times New Roman"/>
@@ -7874,7 +6879,6 @@
         </w:rPr>
         <w:t>fullname</w:t>
       </w:r>
-      <w:proofErr w:type="spellEnd"/>
       <w:r>
         <w:rPr>
           <w:rFonts w:ascii="Consolas" w:eastAsia="Times New Roman" w:hAnsi="Consolas" w:cs="Times New Roman"/>
@@ -7945,7 +6949,6 @@
         </w:rPr>
         <w:t> + </w:t>
       </w:r>
-      <w:proofErr w:type="gramStart"/>
       <w:r>
         <w:rPr>
           <w:rFonts w:ascii="Consolas" w:eastAsia="Times New Roman" w:hAnsi="Consolas" w:cs="Times New Roman"/>
@@ -7966,7 +6969,6 @@
         </w:rPr>
         <w:t>;</w:t>
       </w:r>
-      <w:proofErr w:type="gramEnd"/>
     </w:p>
     <w:p>
       <w:pPr>
@@ -8121,7 +7123,6 @@
         </w:rPr>
         <w:t>    </w:t>
       </w:r>
-      <w:proofErr w:type="spellStart"/>
       <w:r>
         <w:rPr>
           <w:rFonts w:ascii="Consolas" w:eastAsia="Times New Roman" w:hAnsi="Consolas" w:cs="Times New Roman"/>
@@ -8132,7 +7133,6 @@
         </w:rPr>
         <w:t>fullname</w:t>
       </w:r>
-      <w:proofErr w:type="spellEnd"/>
       <w:r>
         <w:rPr>
           <w:rFonts w:ascii="Consolas" w:eastAsia="Times New Roman" w:hAnsi="Consolas" w:cs="Times New Roman"/>
@@ -8247,7 +7247,6 @@
         </w:rPr>
         <w:t> || </w:t>
       </w:r>
-      <w:proofErr w:type="spellStart"/>
       <w:r>
         <w:rPr>
           <w:rFonts w:ascii="Consolas" w:eastAsia="Times New Roman" w:hAnsi="Consolas" w:cs="Times New Roman"/>
@@ -8278,7 +7277,6 @@
         </w:rPr>
         <w:t>lastName</w:t>
       </w:r>
-      <w:proofErr w:type="spellEnd"/>
       <w:r>
         <w:rPr>
           <w:rFonts w:ascii="Consolas" w:eastAsia="Times New Roman" w:hAnsi="Consolas" w:cs="Times New Roman"/>
@@ -8361,18 +7359,7 @@
           <w:szCs w:val="21"/>
           <w:lang w:eastAsia="zh-CN"/>
         </w:rPr>
-        <w:t>'</w:t>
-      </w:r>
-      <w:proofErr w:type="gramStart"/>
-      <w:r>
-        <w:rPr>
-          <w:rFonts w:ascii="Consolas" w:eastAsia="Times New Roman" w:hAnsi="Consolas" w:cs="Times New Roman"/>
-          <w:color w:val="CE9178"/>
-          <w:sz w:val="21"/>
-          <w:szCs w:val="21"/>
-          <w:lang w:eastAsia="zh-CN"/>
-        </w:rPr>
-        <w:t>'</w:t>
+        <w:t>''</w:t>
       </w:r>
       <w:r>
         <w:rPr>
@@ -8384,7 +7371,6 @@
         </w:rPr>
         <w:t>;</w:t>
       </w:r>
-      <w:proofErr w:type="gramEnd"/>
     </w:p>
     <w:p>
       <w:pPr>
@@ -8513,7 +7499,6 @@
         </w:rPr>
         <w:t> + </w:t>
       </w:r>
-      <w:proofErr w:type="spellStart"/>
       <w:r>
         <w:rPr>
           <w:rFonts w:ascii="Consolas" w:eastAsia="Times New Roman" w:hAnsi="Consolas" w:cs="Times New Roman"/>
@@ -8534,7 +7519,6 @@
         </w:rPr>
         <w:t>.</w:t>
       </w:r>
-      <w:proofErr w:type="gramStart"/>
       <w:r>
         <w:rPr>
           <w:rFonts w:ascii="Consolas" w:eastAsia="Times New Roman" w:hAnsi="Consolas" w:cs="Times New Roman"/>
@@ -8545,7 +7529,6 @@
         </w:rPr>
         <w:t>lastName</w:t>
       </w:r>
-      <w:proofErr w:type="spellEnd"/>
       <w:r>
         <w:rPr>
           <w:rFonts w:ascii="Consolas" w:eastAsia="Times New Roman" w:hAnsi="Consolas" w:cs="Times New Roman"/>
@@ -8556,7 +7539,6 @@
         </w:rPr>
         <w:t>;</w:t>
       </w:r>
-      <w:proofErr w:type="gramEnd"/>
     </w:p>
     <w:p>
       <w:pPr>
@@ -9014,7 +7996,6 @@
         </w:rPr>
         <w:t xml:space="preserve">v-on </w:t>
       </w:r>
-      <w:proofErr w:type="spellStart"/>
       <w:r>
         <w:rPr>
           <w:rFonts w:ascii="Times New Roman" w:hAnsi="Times New Roman" w:cs="Times New Roman"/>
@@ -9023,7 +8004,6 @@
         </w:rPr>
         <w:t>Shorthands</w:t>
       </w:r>
-      <w:proofErr w:type="spellEnd"/>
     </w:p>
     <w:p>
       <w:pPr>
@@ -9040,61 +8020,7 @@
           <w:sz w:val="24"/>
           <w:szCs w:val="24"/>
         </w:rPr>
-        <w:t xml:space="preserve">We can change </w:t>
-      </w:r>
-      <w:proofErr w:type="spellStart"/>
-      <w:r>
-        <w:rPr>
-          <w:rFonts w:ascii="Times New Roman" w:hAnsi="Times New Roman" w:cs="Times New Roman"/>
-          <w:sz w:val="24"/>
-          <w:szCs w:val="24"/>
-        </w:rPr>
-        <w:t>v-</w:t>
-      </w:r>
-      <w:proofErr w:type="gramStart"/>
-      <w:r>
-        <w:rPr>
-          <w:rFonts w:ascii="Times New Roman" w:hAnsi="Times New Roman" w:cs="Times New Roman"/>
-          <w:sz w:val="24"/>
-          <w:szCs w:val="24"/>
-        </w:rPr>
-        <w:t>on:</w:t>
-      </w:r>
-      <w:proofErr w:type="gramEnd"/>
-      <w:r>
-        <w:rPr>
-          <w:rFonts w:ascii="Times New Roman" w:hAnsi="Times New Roman" w:cs="Times New Roman"/>
-          <w:sz w:val="24"/>
-          <w:szCs w:val="24"/>
-        </w:rPr>
-        <w:t>click</w:t>
-      </w:r>
-      <w:proofErr w:type="spellEnd"/>
-      <w:r>
-        <w:rPr>
-          <w:rFonts w:ascii="Times New Roman" w:hAnsi="Times New Roman" w:cs="Times New Roman"/>
-          <w:sz w:val="24"/>
-          <w:szCs w:val="24"/>
-        </w:rPr>
-        <w:t>=”</w:t>
-      </w:r>
-      <w:proofErr w:type="spellStart"/>
-      <w:r>
-        <w:rPr>
-          <w:rFonts w:ascii="Times New Roman" w:hAnsi="Times New Roman" w:cs="Times New Roman"/>
-          <w:sz w:val="24"/>
-          <w:szCs w:val="24"/>
-        </w:rPr>
-        <w:t>resetInput</w:t>
-      </w:r>
-      <w:proofErr w:type="spellEnd"/>
-      <w:r>
-        <w:rPr>
-          <w:rFonts w:ascii="Times New Roman" w:hAnsi="Times New Roman" w:cs="Times New Roman"/>
-          <w:sz w:val="24"/>
-          <w:szCs w:val="24"/>
-        </w:rPr>
-        <w:t>” into @click=”resetInput”</w:t>
+        <w:t>We can change v-on:click=”resetInput” into @click=”resetInput”</w:t>
       </w:r>
     </w:p>
     <w:p>
@@ -9112,34 +8038,7 @@
           <w:sz w:val="24"/>
           <w:szCs w:val="24"/>
         </w:rPr>
-        <w:t xml:space="preserve">We can change </w:t>
-      </w:r>
-      <w:proofErr w:type="spellStart"/>
-      <w:r>
-        <w:rPr>
-          <w:rFonts w:ascii="Times New Roman" w:hAnsi="Times New Roman" w:cs="Times New Roman"/>
-          <w:sz w:val="24"/>
-          <w:szCs w:val="24"/>
-        </w:rPr>
-        <w:t>v-bind:value</w:t>
-      </w:r>
-      <w:proofErr w:type="spellEnd"/>
-      <w:r>
-        <w:rPr>
-          <w:rFonts w:ascii="Times New Roman" w:hAnsi="Times New Roman" w:cs="Times New Roman"/>
-          <w:sz w:val="24"/>
-          <w:szCs w:val="24"/>
-        </w:rPr>
-        <w:t xml:space="preserve">=”name” </w:t>
-      </w:r>
-      <w:proofErr w:type="gramStart"/>
-      <w:r>
-        <w:rPr>
-          <w:rFonts w:ascii="Times New Roman" w:hAnsi="Times New Roman" w:cs="Times New Roman"/>
-          <w:sz w:val="24"/>
-          <w:szCs w:val="24"/>
-        </w:rPr>
-        <w:t>into</w:t>
+        <w:t>We can change v-bind:value=”name” into</w:t>
       </w:r>
       <w:r>
         <w:rPr>
@@ -9155,16 +8054,7 @@
           <w:sz w:val="24"/>
           <w:szCs w:val="24"/>
         </w:rPr>
-        <w:t>:</w:t>
-      </w:r>
-      <w:proofErr w:type="gramEnd"/>
-      <w:r>
-        <w:rPr>
-          <w:rFonts w:ascii="Times New Roman" w:hAnsi="Times New Roman" w:cs="Times New Roman"/>
-          <w:sz w:val="24"/>
-          <w:szCs w:val="24"/>
-        </w:rPr>
-        <w:t>value=”name”</w:t>
+        <w:t>:value=”name”</w:t>
       </w:r>
     </w:p>
     <w:p>
@@ -9193,23 +8083,7 @@
           <w:sz w:val="24"/>
           <w:szCs w:val="24"/>
         </w:rPr>
-        <w:t xml:space="preserve">Chapter 32 </w:t>
-      </w:r>
-      <w:r>
-        <w:rPr>
-          <w:rFonts w:ascii="Times New Roman" w:hAnsi="Times New Roman" w:cs="Times New Roman"/>
-          <w:sz w:val="24"/>
-          <w:szCs w:val="24"/>
-        </w:rPr>
-        <w:t>–</w:t>
-      </w:r>
-      <w:r>
-        <w:rPr>
-          <w:rFonts w:ascii="Times New Roman" w:hAnsi="Times New Roman" w:cs="Times New Roman"/>
-          <w:sz w:val="24"/>
-          <w:szCs w:val="24"/>
-        </w:rPr>
-        <w:t xml:space="preserve"> Dynamic Styling With Inline Styles</w:t>
+        <w:t>Chapter 32 – Dynamic Styling With Inline Styles</w:t>
       </w:r>
     </w:p>
     <w:p>
@@ -9387,7 +8261,6 @@
         </w:rPr>
         <w:t>        </w:t>
       </w:r>
-      <w:proofErr w:type="spellStart"/>
       <w:r>
         <w:rPr>
           <w:rFonts w:ascii="Consolas" w:eastAsia="Times New Roman" w:hAnsi="Consolas" w:cs="Times New Roman"/>
@@ -9396,31 +8269,8 @@
           <w:szCs w:val="21"/>
           <w:lang w:eastAsia="zh-CN"/>
         </w:rPr>
-        <w:t>v-</w:t>
-      </w:r>
-      <w:proofErr w:type="gramStart"/>
-      <w:r>
-        <w:rPr>
-          <w:rFonts w:ascii="Consolas" w:eastAsia="Times New Roman" w:hAnsi="Consolas" w:cs="Times New Roman"/>
-          <w:color w:val="9CDCFE"/>
-          <w:sz w:val="21"/>
-          <w:szCs w:val="21"/>
-          <w:lang w:eastAsia="zh-CN"/>
-        </w:rPr>
-        <w:t>on:</w:t>
-      </w:r>
-      <w:proofErr w:type="gramEnd"/>
-      <w:r>
-        <w:rPr>
-          <w:rFonts w:ascii="Consolas" w:eastAsia="Times New Roman" w:hAnsi="Consolas" w:cs="Times New Roman"/>
-          <w:color w:val="9CDCFE"/>
-          <w:sz w:val="21"/>
-          <w:szCs w:val="21"/>
-          <w:lang w:eastAsia="zh-CN"/>
-        </w:rPr>
-        <w:t>click</w:t>
-      </w:r>
-      <w:proofErr w:type="spellEnd"/>
+        <w:t>v-on:click</w:t>
+      </w:r>
       <w:r>
         <w:rPr>
           <w:rFonts w:ascii="Consolas" w:eastAsia="Times New Roman" w:hAnsi="Consolas" w:cs="Times New Roman"/>
@@ -9439,29 +8289,7 @@
           <w:szCs w:val="21"/>
           <w:lang w:eastAsia="zh-CN"/>
         </w:rPr>
-        <w:t>"</w:t>
-      </w:r>
-      <w:proofErr w:type="spellStart"/>
-      <w:r>
-        <w:rPr>
-          <w:rFonts w:ascii="Consolas" w:eastAsia="Times New Roman" w:hAnsi="Consolas" w:cs="Times New Roman"/>
-          <w:color w:val="CE9178"/>
-          <w:sz w:val="21"/>
-          <w:szCs w:val="21"/>
-          <w:lang w:eastAsia="zh-CN"/>
-        </w:rPr>
-        <w:t>boxSelected</w:t>
-      </w:r>
-      <w:proofErr w:type="spellEnd"/>
-      <w:r>
-        <w:rPr>
-          <w:rFonts w:ascii="Consolas" w:eastAsia="Times New Roman" w:hAnsi="Consolas" w:cs="Times New Roman"/>
-          <w:color w:val="CE9178"/>
-          <w:sz w:val="21"/>
-          <w:szCs w:val="21"/>
-          <w:lang w:eastAsia="zh-CN"/>
-        </w:rPr>
-        <w:t>('A')"</w:t>
+        <w:t>"boxSelected('A')"</w:t>
       </w:r>
       <w:r>
         <w:rPr>
@@ -9589,7 +8417,6 @@
         </w:rPr>
         <w:t>        </w:t>
       </w:r>
-      <w:proofErr w:type="spellStart"/>
       <w:r>
         <w:rPr>
           <w:rFonts w:ascii="Consolas" w:eastAsia="Times New Roman" w:hAnsi="Consolas" w:cs="Times New Roman"/>
@@ -9600,7 +8427,6 @@
         </w:rPr>
         <w:t>boxSelected</w:t>
       </w:r>
-      <w:proofErr w:type="spellEnd"/>
       <w:r>
         <w:rPr>
           <w:rFonts w:ascii="Consolas" w:eastAsia="Times New Roman" w:hAnsi="Consolas" w:cs="Times New Roman"/>
@@ -9759,7 +8585,6 @@
         </w:rPr>
         <w:t> (</w:t>
       </w:r>
-      <w:proofErr w:type="spellStart"/>
       <w:r>
         <w:rPr>
           <w:rFonts w:ascii="Consolas" w:eastAsia="Times New Roman" w:hAnsi="Consolas" w:cs="Times New Roman"/>
@@ -9790,7 +8615,6 @@
         </w:rPr>
         <w:t>boxASelected</w:t>
       </w:r>
-      <w:proofErr w:type="spellEnd"/>
       <w:r>
         <w:rPr>
           <w:rFonts w:ascii="Consolas" w:eastAsia="Times New Roman" w:hAnsi="Consolas" w:cs="Times New Roman"/>
@@ -9845,7 +8669,6 @@
         </w:rPr>
         <w:t>                    </w:t>
       </w:r>
-      <w:proofErr w:type="spellStart"/>
       <w:r>
         <w:rPr>
           <w:rFonts w:ascii="Consolas" w:eastAsia="Times New Roman" w:hAnsi="Consolas" w:cs="Times New Roman"/>
@@ -9876,7 +8699,6 @@
         </w:rPr>
         <w:t>boxASelected</w:t>
       </w:r>
-      <w:proofErr w:type="spellEnd"/>
       <w:r>
         <w:rPr>
           <w:rFonts w:ascii="Consolas" w:eastAsia="Times New Roman" w:hAnsi="Consolas" w:cs="Times New Roman"/>
@@ -9887,7 +8709,6 @@
         </w:rPr>
         <w:t> = </w:t>
       </w:r>
-      <w:proofErr w:type="gramStart"/>
       <w:r>
         <w:rPr>
           <w:rFonts w:ascii="Consolas" w:eastAsia="Times New Roman" w:hAnsi="Consolas" w:cs="Times New Roman"/>
@@ -9908,7 +8729,6 @@
         </w:rPr>
         <w:t>;</w:t>
       </w:r>
-      <w:proofErr w:type="gramEnd"/>
     </w:p>
     <w:p>
       <w:pPr>
@@ -9967,7 +8787,6 @@
         </w:rPr>
         <w:t>                    </w:t>
       </w:r>
-      <w:proofErr w:type="spellStart"/>
       <w:r>
         <w:rPr>
           <w:rFonts w:ascii="Consolas" w:eastAsia="Times New Roman" w:hAnsi="Consolas" w:cs="Times New Roman"/>
@@ -9998,7 +8817,6 @@
         </w:rPr>
         <w:t>boxASelected</w:t>
       </w:r>
-      <w:proofErr w:type="spellEnd"/>
       <w:r>
         <w:rPr>
           <w:rFonts w:ascii="Consolas" w:eastAsia="Times New Roman" w:hAnsi="Consolas" w:cs="Times New Roman"/>
@@ -10009,7 +8827,6 @@
         </w:rPr>
         <w:t> = </w:t>
       </w:r>
-      <w:proofErr w:type="gramStart"/>
       <w:r>
         <w:rPr>
           <w:rFonts w:ascii="Consolas" w:eastAsia="Times New Roman" w:hAnsi="Consolas" w:cs="Times New Roman"/>
@@ -10030,7 +8847,6 @@
         </w:rPr>
         <w:t>;</w:t>
       </w:r>
-      <w:proofErr w:type="gramEnd"/>
     </w:p>
     <w:p>
       <w:pPr>
@@ -10130,31 +8946,7 @@
           <w:sz w:val="24"/>
           <w:szCs w:val="24"/>
         </w:rPr>
-        <w:t>Chapter 3</w:t>
-      </w:r>
-      <w:r>
-        <w:rPr>
-          <w:rFonts w:ascii="Times New Roman" w:hAnsi="Times New Roman" w:cs="Times New Roman"/>
-          <w:sz w:val="24"/>
-          <w:szCs w:val="24"/>
-        </w:rPr>
-        <w:t>3</w:t>
-      </w:r>
-      <w:r>
-        <w:rPr>
-          <w:rFonts w:ascii="Times New Roman" w:hAnsi="Times New Roman" w:cs="Times New Roman"/>
-          <w:sz w:val="24"/>
-          <w:szCs w:val="24"/>
-        </w:rPr>
-        <w:t xml:space="preserve"> – </w:t>
-      </w:r>
-      <w:r>
-        <w:rPr>
-          <w:rFonts w:ascii="Times New Roman" w:hAnsi="Times New Roman" w:cs="Times New Roman"/>
-          <w:sz w:val="24"/>
-          <w:szCs w:val="24"/>
-        </w:rPr>
-        <w:t>Adding CSS Classes Dynamically</w:t>
+        <w:t>Chapter 33 – Adding CSS Classes Dynamically</w:t>
       </w:r>
     </w:p>
     <w:p>
@@ -10266,7 +9058,6 @@
         </w:rPr>
         <w:t>: </w:t>
       </w:r>
-      <w:proofErr w:type="gramStart"/>
       <w:r>
         <w:rPr>
           <w:rFonts w:ascii="Consolas" w:eastAsia="Times New Roman" w:hAnsi="Consolas" w:cs="Times New Roman"/>
@@ -10287,7 +9078,6 @@
         </w:rPr>
         <w:t>;</w:t>
       </w:r>
-      <w:proofErr w:type="gramEnd"/>
     </w:p>
     <w:p>
       <w:pPr>
@@ -10332,7 +9122,6 @@
         </w:rPr>
         <w:t>: </w:t>
       </w:r>
-      <w:proofErr w:type="gramStart"/>
       <w:r>
         <w:rPr>
           <w:rFonts w:ascii="Consolas" w:eastAsia="Times New Roman" w:hAnsi="Consolas" w:cs="Times New Roman"/>
@@ -10353,7 +9142,6 @@
         </w:rPr>
         <w:t>;</w:t>
       </w:r>
-      <w:proofErr w:type="gramEnd"/>
     </w:p>
     <w:p>
       <w:pPr>
@@ -10524,29 +9312,7 @@
           <w:szCs w:val="21"/>
           <w:lang w:eastAsia="zh-CN"/>
         </w:rPr>
-        <w:t>"{active: </w:t>
-      </w:r>
-      <w:proofErr w:type="spellStart"/>
-      <w:r>
-        <w:rPr>
-          <w:rFonts w:ascii="Consolas" w:eastAsia="Times New Roman" w:hAnsi="Consolas" w:cs="Times New Roman"/>
-          <w:color w:val="CE9178"/>
-          <w:sz w:val="21"/>
-          <w:szCs w:val="21"/>
-          <w:lang w:eastAsia="zh-CN"/>
-        </w:rPr>
-        <w:t>boxASelected</w:t>
-      </w:r>
-      <w:proofErr w:type="spellEnd"/>
-      <w:r>
-        <w:rPr>
-          <w:rFonts w:ascii="Consolas" w:eastAsia="Times New Roman" w:hAnsi="Consolas" w:cs="Times New Roman"/>
-          <w:color w:val="CE9178"/>
-          <w:sz w:val="21"/>
-          <w:szCs w:val="21"/>
-          <w:lang w:eastAsia="zh-CN"/>
-        </w:rPr>
-        <w:t>}"</w:t>
+        <w:t>"{active: boxASelected}"</w:t>
       </w:r>
     </w:p>
     <w:p>
@@ -10684,31 +9450,7 @@
           <w:sz w:val="24"/>
           <w:szCs w:val="24"/>
         </w:rPr>
-        <w:t>Chapter 3</w:t>
-      </w:r>
-      <w:r>
-        <w:rPr>
-          <w:rFonts w:ascii="Times New Roman" w:hAnsi="Times New Roman" w:cs="Times New Roman"/>
-          <w:sz w:val="24"/>
-          <w:szCs w:val="24"/>
-        </w:rPr>
-        <w:t>4</w:t>
-      </w:r>
-      <w:r>
-        <w:rPr>
-          <w:rFonts w:ascii="Times New Roman" w:hAnsi="Times New Roman" w:cs="Times New Roman"/>
-          <w:sz w:val="24"/>
-          <w:szCs w:val="24"/>
-        </w:rPr>
-        <w:t xml:space="preserve"> – </w:t>
-      </w:r>
-      <w:r>
-        <w:rPr>
-          <w:rFonts w:ascii="Times New Roman" w:hAnsi="Times New Roman" w:cs="Times New Roman"/>
-          <w:sz w:val="24"/>
-          <w:szCs w:val="24"/>
-        </w:rPr>
-        <w:t>Classes And Computed Properties</w:t>
+        <w:t>Chapter 34 – Classes And Computed Properties</w:t>
       </w:r>
     </w:p>
     <w:p>
@@ -10792,7 +9534,6 @@
         </w:rPr>
         <w:t>        </w:t>
       </w:r>
-      <w:proofErr w:type="spellStart"/>
       <w:r>
         <w:rPr>
           <w:rFonts w:ascii="Consolas" w:eastAsia="Times New Roman" w:hAnsi="Consolas" w:cs="Times New Roman"/>
@@ -10803,7 +9544,6 @@
         </w:rPr>
         <w:t>boxAClasses</w:t>
       </w:r>
-      <w:proofErr w:type="spellEnd"/>
       <w:r>
         <w:rPr>
           <w:rFonts w:ascii="Consolas" w:eastAsia="Times New Roman" w:hAnsi="Consolas" w:cs="Times New Roman"/>
@@ -10878,7 +9618,6 @@
         </w:rPr>
         <w:t> </w:t>
       </w:r>
-      <w:proofErr w:type="spellStart"/>
       <w:r>
         <w:rPr>
           <w:rFonts w:ascii="Consolas" w:eastAsia="Times New Roman" w:hAnsi="Consolas" w:cs="Times New Roman"/>
@@ -10909,7 +9648,6 @@
         </w:rPr>
         <w:t>boxASelected</w:t>
       </w:r>
-      <w:proofErr w:type="spellEnd"/>
       <w:r>
         <w:rPr>
           <w:rFonts w:ascii="Consolas" w:eastAsia="Times New Roman" w:hAnsi="Consolas" w:cs="Times New Roman"/>
@@ -11114,29 +9852,7 @@
           <w:szCs w:val="21"/>
           <w:lang w:eastAsia="zh-CN"/>
         </w:rPr>
-        <w:t>"</w:t>
-      </w:r>
-      <w:proofErr w:type="spellStart"/>
-      <w:r>
-        <w:rPr>
-          <w:rFonts w:ascii="Consolas" w:eastAsia="Times New Roman" w:hAnsi="Consolas" w:cs="Times New Roman"/>
-          <w:color w:val="CE9178"/>
-          <w:sz w:val="21"/>
-          <w:szCs w:val="21"/>
-          <w:lang w:eastAsia="zh-CN"/>
-        </w:rPr>
-        <w:t>boxAClasses</w:t>
-      </w:r>
-      <w:proofErr w:type="spellEnd"/>
-      <w:r>
-        <w:rPr>
-          <w:rFonts w:ascii="Consolas" w:eastAsia="Times New Roman" w:hAnsi="Consolas" w:cs="Times New Roman"/>
-          <w:color w:val="CE9178"/>
-          <w:sz w:val="21"/>
-          <w:szCs w:val="21"/>
-          <w:lang w:eastAsia="zh-CN"/>
-        </w:rPr>
-        <w:t>"</w:t>
+        <w:t>"boxAClasses"</w:t>
       </w:r>
     </w:p>
     <w:p>
@@ -11275,31 +9991,7 @@
           <w:sz w:val="24"/>
           <w:szCs w:val="24"/>
         </w:rPr>
-        <w:t>Chapter 3</w:t>
-      </w:r>
-      <w:r>
-        <w:rPr>
-          <w:rFonts w:ascii="Times New Roman" w:hAnsi="Times New Roman" w:cs="Times New Roman"/>
-          <w:sz w:val="24"/>
-          <w:szCs w:val="24"/>
-        </w:rPr>
-        <w:t>5</w:t>
-      </w:r>
-      <w:r>
-        <w:rPr>
-          <w:rFonts w:ascii="Times New Roman" w:hAnsi="Times New Roman" w:cs="Times New Roman"/>
-          <w:sz w:val="24"/>
-          <w:szCs w:val="24"/>
-        </w:rPr>
-        <w:t xml:space="preserve"> – Dynamic </w:t>
-      </w:r>
-      <w:r>
-        <w:rPr>
-          <w:rFonts w:ascii="Times New Roman" w:hAnsi="Times New Roman" w:cs="Times New Roman"/>
-          <w:sz w:val="24"/>
-          <w:szCs w:val="24"/>
-        </w:rPr>
-        <w:t>Classes: Array Syntax</w:t>
+        <w:t>Chapter 35 – Dynamic Classes: Array Syntax</w:t>
       </w:r>
     </w:p>
     <w:p>
@@ -11413,29 +10105,7 @@
           <w:szCs w:val="21"/>
           <w:lang w:eastAsia="zh-CN"/>
         </w:rPr>
-        <w:t>"['demo', { active: </w:t>
-      </w:r>
-      <w:proofErr w:type="spellStart"/>
-      <w:r>
-        <w:rPr>
-          <w:rFonts w:ascii="Consolas" w:eastAsia="Times New Roman" w:hAnsi="Consolas" w:cs="Times New Roman"/>
-          <w:color w:val="CE9178"/>
-          <w:sz w:val="21"/>
-          <w:szCs w:val="21"/>
-          <w:lang w:eastAsia="zh-CN"/>
-        </w:rPr>
-        <w:t>this.boxASelected</w:t>
-      </w:r>
-      <w:proofErr w:type="spellEnd"/>
-      <w:r>
-        <w:rPr>
-          <w:rFonts w:ascii="Consolas" w:eastAsia="Times New Roman" w:hAnsi="Consolas" w:cs="Times New Roman"/>
-          <w:color w:val="CE9178"/>
-          <w:sz w:val="21"/>
-          <w:szCs w:val="21"/>
-          <w:lang w:eastAsia="zh-CN"/>
-        </w:rPr>
-        <w:t> }]"</w:t>
+        <w:t>"['demo', { active: this.boxASelected }]"</w:t>
       </w:r>
     </w:p>
     <w:p>
@@ -11837,9 +10507,8 @@
           <w:szCs w:val="24"/>
           <w:lang w:eastAsia="zh-CN"/>
         </w:rPr>
-        <w:t xml:space="preserve">Vue updates the real DOM for you when bound data changes. BINDE our double curly braces changes and you learned that you </w:t>
-      </w:r>
-      <w:proofErr w:type="gramStart"/>
+        <w:t>Vue updates the real DOM for you when bound data changes. BINDE our double curly braces changes and you learned that you can register data which might change in</w:t>
+      </w:r>
       <w:r>
         <w:rPr>
           <w:rFonts w:ascii="Times New Roman" w:eastAsia="Times New Roman" w:hAnsi="Times New Roman" w:cs="Times New Roman"/>
@@ -11847,44 +10516,7 @@
           <w:szCs w:val="24"/>
           <w:lang w:eastAsia="zh-CN"/>
         </w:rPr>
-        <w:t>can</w:t>
-      </w:r>
-      <w:proofErr w:type="gramEnd"/>
-      <w:r>
-        <w:rPr>
-          <w:rFonts w:ascii="Times New Roman" w:eastAsia="Times New Roman" w:hAnsi="Times New Roman" w:cs="Times New Roman"/>
-          <w:sz w:val="24"/>
-          <w:szCs w:val="24"/>
-          <w:lang w:eastAsia="zh-CN"/>
-        </w:rPr>
-        <w:t xml:space="preserve"> register data which might change in</w:t>
-      </w:r>
-      <w:r>
-        <w:rPr>
-          <w:rFonts w:ascii="Times New Roman" w:eastAsia="Times New Roman" w:hAnsi="Times New Roman" w:cs="Times New Roman"/>
-          <w:sz w:val="24"/>
-          <w:szCs w:val="24"/>
-          <w:lang w:eastAsia="zh-CN"/>
-        </w:rPr>
-        <w:t xml:space="preserve"> the data object of your </w:t>
-      </w:r>
-      <w:r>
-        <w:rPr>
-          <w:rFonts w:ascii="Times New Roman" w:eastAsia="Times New Roman" w:hAnsi="Times New Roman" w:cs="Times New Roman"/>
-          <w:sz w:val="24"/>
-          <w:szCs w:val="24"/>
-          <w:lang w:eastAsia="zh-CN"/>
-        </w:rPr>
-        <w:t xml:space="preserve">Vue </w:t>
-      </w:r>
-      <w:r>
-        <w:rPr>
-          <w:rFonts w:ascii="Times New Roman" w:eastAsia="Times New Roman" w:hAnsi="Times New Roman" w:cs="Times New Roman"/>
-          <w:sz w:val="24"/>
-          <w:szCs w:val="24"/>
-          <w:lang w:eastAsia="zh-CN"/>
-        </w:rPr>
-        <w:t>app, and that you can also work with computed properties and watchers.</w:t>
+        <w:t xml:space="preserve"> the data object of your Vue app, and that you can also work with computed properties and watchers.</w:t>
       </w:r>
     </w:p>
     <w:p>

</xml_diff>